<commit_message>
Documentación de más funciones en Unity
</commit_message>
<xml_diff>
--- a/Proyecto ado-dot valley.docx
+++ b/Proyecto ado-dot valley.docx
@@ -4156,8 +4156,6 @@
     <w:p/>
     <w:p/>
     <w:p/>
-    <w:p/>
-    <w:p/>
     <w:p>
       <w:pPr>
         <w:rPr>
@@ -4168,6 +4166,7 @@
         <w:rPr>
           <w:b/>
         </w:rPr>
+        <w:lastRenderedPageBreak/>
         <w:t>Información de las habilidades del juego:</w:t>
       </w:r>
     </w:p>
@@ -4296,12 +4295,7 @@
               <w:jc w:val="center"/>
             </w:pPr>
             <w:r>
-              <w:t>M</w:t>
-            </w:r>
-            <w:bookmarkStart w:id="0" w:name="_GoBack"/>
-            <w:bookmarkEnd w:id="0"/>
-            <w:r>
-              <w:t xml:space="preserve"> / FMD</w:t>
+              <w:t>M / FMD</w:t>
             </w:r>
           </w:p>
         </w:tc>
@@ -5150,7 +5144,6 @@
               <w:jc w:val="center"/>
             </w:pPr>
             <w:r>
-              <w:lastRenderedPageBreak/>
               <w:t>Persistencia</w:t>
             </w:r>
           </w:p>
@@ -5231,6 +5224,7 @@
               <w:jc w:val="center"/>
             </w:pPr>
             <w:r>
+              <w:lastRenderedPageBreak/>
               <w:t>Programador de aviones</w:t>
             </w:r>
           </w:p>
@@ -6127,7 +6121,6 @@
               <w:jc w:val="center"/>
             </w:pPr>
             <w:r>
-              <w:lastRenderedPageBreak/>
               <w:t>Iluminación para la mediocridad</w:t>
             </w:r>
           </w:p>
@@ -6264,7 +6257,7 @@
         <w:t xml:space="preserve"> días]</w:t>
       </w:r>
       <w:r>
-        <w:t xml:space="preserve"> 1</w:t>
+        <w:t xml:space="preserve"> </w:t>
       </w:r>
     </w:p>
     <w:p>
@@ -6303,7 +6296,7 @@
         <w:t xml:space="preserve"> días]</w:t>
       </w:r>
       <w:r>
-        <w:t xml:space="preserve"> 1</w:t>
+        <w:t xml:space="preserve"> </w:t>
       </w:r>
     </w:p>
     <w:p>
@@ -10502,106 +10495,872 @@
       </w:pPr>
     </w:p>
     <w:p>
-      <w:pPr>
-        <w:spacing w:line="240" w:lineRule="auto"/>
-      </w:pPr>
-      <w:r>
-        <w:t>Desarrollo:</w:t>
-      </w:r>
+      <w:r>
+        <w:lastRenderedPageBreak/>
+        <w:t>Actividades (</w:t>
+      </w:r>
+      <w:r>
+        <w:t>Desarrollo real</w:t>
+      </w:r>
+      <w:r>
+        <w:t>):</w:t>
+      </w:r>
+    </w:p>
+    <w:p>
+      <w:pPr>
+        <w:pStyle w:val="Prrafodelista"/>
+        <w:ind w:left="360"/>
+      </w:pPr>
     </w:p>
     <w:p>
       <w:pPr>
         <w:pStyle w:val="Prrafodelista"/>
         <w:numPr>
           <w:ilvl w:val="0"/>
-          <w:numId w:val="14"/>
+          <w:numId w:val="16"/>
         </w:numPr>
-        <w:spacing w:line="240" w:lineRule="auto"/>
-      </w:pPr>
-      <w:r>
-        <w:rPr>
-          <w:noProof/>
-          <w:lang w:eastAsia="es-EC"/>
-        </w:rPr>
-        <w:drawing>
-          <wp:inline distT="0" distB="0" distL="0" distR="0">
-            <wp:extent cx="3638550" cy="2279499"/>
-            <wp:effectExtent l="0" t="0" r="0" b="6985"/>
-            <wp:docPr id="1" name="Imagen 1"/>
-            <wp:cNvGraphicFramePr>
-              <a:graphicFrameLocks xmlns:a="http://schemas.openxmlformats.org/drawingml/2006/main" noChangeAspect="1"/>
-            </wp:cNvGraphicFramePr>
-            <a:graphic xmlns:a="http://schemas.openxmlformats.org/drawingml/2006/main">
-              <a:graphicData uri="http://schemas.openxmlformats.org/drawingml/2006/picture">
-                <pic:pic xmlns:pic="http://schemas.openxmlformats.org/drawingml/2006/picture">
-                  <pic:nvPicPr>
-                    <pic:cNvPr id="0" name="Picture 1"/>
-                    <pic:cNvPicPr>
-                      <a:picLocks noChangeAspect="1" noChangeArrowheads="1"/>
-                    </pic:cNvPicPr>
-                  </pic:nvPicPr>
-                  <pic:blipFill>
-                    <a:blip r:embed="rId10">
-                      <a:extLst>
-                        <a:ext uri="{28A0092B-C50C-407E-A947-70E740481C1C}">
-                          <a14:useLocalDpi xmlns:a14="http://schemas.microsoft.com/office/drawing/2010/main" val="0"/>
-                        </a:ext>
-                      </a:extLst>
-                    </a:blip>
-                    <a:srcRect/>
-                    <a:stretch>
-                      <a:fillRect/>
-                    </a:stretch>
-                  </pic:blipFill>
-                  <pic:spPr bwMode="auto">
-                    <a:xfrm>
-                      <a:off x="0" y="0"/>
-                      <a:ext cx="3726384" cy="2334526"/>
-                    </a:xfrm>
-                    <a:prstGeom prst="rect">
-                      <a:avLst/>
-                    </a:prstGeom>
-                    <a:noFill/>
-                    <a:ln>
-                      <a:noFill/>
-                    </a:ln>
-                  </pic:spPr>
-                </pic:pic>
-              </a:graphicData>
-            </a:graphic>
-          </wp:inline>
-        </w:drawing>
-      </w:r>
-      <w:r>
-        <w:t xml:space="preserve"> 1 día</w:t>
-      </w:r>
-      <w:r>
-        <w:t xml:space="preserve">, holgura: 1 </w:t>
-      </w:r>
-      <w:proofErr w:type="spellStart"/>
-      <w:r>
-        <w:t>dia</w:t>
-      </w:r>
-      <w:proofErr w:type="spellEnd"/>
+      </w:pPr>
+      <w:r>
+        <w:t xml:space="preserve">Establecer atributos base por niveles [Tiempo Total: </w:t>
+      </w:r>
+      <w:r>
+        <w:t>1día</w:t>
+      </w:r>
+      <w:r>
+        <w:t>]</w:t>
+      </w:r>
+      <w:r>
+        <w:t xml:space="preserve"> Nota: me olvidé de agregar algunas estadísticas y modelar los talentos para que interactúen con los mismos. También las defensas que se aplican al recibir daño. HOLGURA: 1 día</w:t>
+      </w:r>
     </w:p>
     <w:p>
       <w:pPr>
         <w:pStyle w:val="Prrafodelista"/>
         <w:numPr>
           <w:ilvl w:val="0"/>
-          <w:numId w:val="14"/>
+          <w:numId w:val="16"/>
+        </w:numPr>
+      </w:pPr>
+      <w:r>
+        <w:t>Sistema de entrenamiento [Tiempo Total</w:t>
+      </w:r>
+      <w:r>
+        <w:t>: ¿?</w:t>
+      </w:r>
+      <w:r>
+        <w:t>]</w:t>
+      </w:r>
+      <w:r>
+        <w:t xml:space="preserve"> </w:t>
+      </w:r>
+      <w:r>
+        <w:t>Nota:</w:t>
+      </w:r>
+      <w:r>
+        <w:t xml:space="preserve"> agregué diseños de NPC y un enemigo además de barras de vida, olvidé contemplar etapas de diseño y mejoramiento</w:t>
+      </w:r>
+    </w:p>
+    <w:p>
+      <w:pPr>
+        <w:pStyle w:val="Prrafodelista"/>
+        <w:numPr>
+          <w:ilvl w:val="1"/>
+          <w:numId w:val="16"/>
+        </w:numPr>
+      </w:pPr>
+      <w:r>
+        <w:t xml:space="preserve">Instructores con la pila de habilidades y bonificaciones. [Tiempo: </w:t>
+      </w:r>
+      <w:r>
+        <w:t>1</w:t>
+      </w:r>
+      <w:r>
+        <w:t xml:space="preserve"> días]</w:t>
+      </w:r>
+      <w:r>
+        <w:t xml:space="preserve">. </w:t>
+      </w:r>
+      <w:r>
+        <w:t>Nota:</w:t>
+      </w:r>
+      <w:r>
+        <w:t xml:space="preserve"> Esto si mereció 1 día </w:t>
+      </w:r>
+      <w:r>
+        <w:t>HOLGURA:</w:t>
+      </w:r>
+      <w:r>
+        <w:t>3 días</w:t>
+      </w:r>
+    </w:p>
+    <w:p>
+      <w:pPr>
+        <w:pStyle w:val="Prrafodelista"/>
+        <w:numPr>
+          <w:ilvl w:val="1"/>
+          <w:numId w:val="16"/>
+        </w:numPr>
+      </w:pPr>
+      <w:r>
+        <w:t xml:space="preserve">Interacción entre el jugador y los instructores según puntos ganados por subir de nivel [Tiempo: </w:t>
+      </w:r>
+      <w:r>
+        <w:t>0</w:t>
+      </w:r>
+      <w:r>
+        <w:t xml:space="preserve"> días] Nota:</w:t>
+      </w:r>
+      <w:r>
+        <w:t xml:space="preserve"> Esto fue más fácil de lo que pensé no debí haberlo contemplado. </w:t>
+      </w:r>
+      <w:r>
+        <w:t>HOLGURA:</w:t>
+      </w:r>
+      <w:r>
+        <w:t xml:space="preserve"> 1 día</w:t>
+      </w:r>
+    </w:p>
+    <w:p>
+      <w:pPr>
+        <w:pStyle w:val="Prrafodelista"/>
+        <w:numPr>
+          <w:ilvl w:val="1"/>
+          <w:numId w:val="16"/>
+        </w:numPr>
+      </w:pPr>
+      <w:r>
+        <w:t xml:space="preserve">El jugador no puede subir más de nivel hasta que complete el entrenamiento [Tiempo: </w:t>
+      </w:r>
+      <w:r>
+        <w:t>¿?</w:t>
+      </w:r>
+      <w:r>
+        <w:t xml:space="preserve"> días]</w:t>
+      </w:r>
+    </w:p>
+    <w:p>
+      <w:pPr>
+        <w:pStyle w:val="Prrafodelista"/>
+        <w:numPr>
+          <w:ilvl w:val="0"/>
+          <w:numId w:val="16"/>
+        </w:numPr>
+      </w:pPr>
+      <w:r>
+        <w:t>Destrezas y habilidades (20) [Tiempo Total: ¿?  días]</w:t>
+      </w:r>
+    </w:p>
+    <w:p>
+      <w:pPr>
+        <w:pStyle w:val="Prrafodelista"/>
+        <w:numPr>
+          <w:ilvl w:val="1"/>
+          <w:numId w:val="16"/>
+        </w:numPr>
+      </w:pPr>
+      <w:r>
+        <w:t>Agregar el árbol de entrenamiento al jugador. [Tiempo: ¿? días]</w:t>
+      </w:r>
+    </w:p>
+    <w:p>
+      <w:pPr>
+        <w:pStyle w:val="Prrafodelista"/>
+        <w:numPr>
+          <w:ilvl w:val="1"/>
+          <w:numId w:val="16"/>
+        </w:numPr>
+      </w:pPr>
+      <w:r>
+        <w:t>Programar 3 habilidades por día hasta 20 (sin las de ingeniería) [Tiempo: ¿?  días]</w:t>
+      </w:r>
+    </w:p>
+    <w:p>
+      <w:pPr>
+        <w:pStyle w:val="Prrafodelista"/>
+        <w:numPr>
+          <w:ilvl w:val="0"/>
+          <w:numId w:val="16"/>
         </w:numPr>
         <w:spacing w:line="240" w:lineRule="auto"/>
       </w:pPr>
       <w:r>
+        <w:t>Depuración, optimización y documentación de código. [Tiempo Total: ¿?  días]</w:t>
+      </w:r>
+    </w:p>
+    <w:p>
+      <w:pPr>
+        <w:pStyle w:val="Prrafodelista"/>
+        <w:numPr>
+          <w:ilvl w:val="0"/>
+          <w:numId w:val="16"/>
+        </w:numPr>
+        <w:spacing w:line="240" w:lineRule="auto"/>
+      </w:pPr>
+      <w:r>
+        <w:t>Programar un pseudo compilador que le dé órdenes a un robot [Tiempo Total: ¿?  días].</w:t>
+      </w:r>
+    </w:p>
+    <w:p>
+      <w:pPr>
+        <w:pStyle w:val="Prrafodelista"/>
+        <w:numPr>
+          <w:ilvl w:val="0"/>
+          <w:numId w:val="16"/>
+        </w:numPr>
+        <w:spacing w:line="240" w:lineRule="auto"/>
+      </w:pPr>
+      <w:r>
+        <w:t>Definir los componentes que se le pueden agregar [Tiempo Total: ¿?  días]</w:t>
+      </w:r>
+    </w:p>
+    <w:p>
+      <w:pPr>
+        <w:pStyle w:val="Prrafodelista"/>
+        <w:numPr>
+          <w:ilvl w:val="0"/>
+          <w:numId w:val="16"/>
+        </w:numPr>
+        <w:spacing w:line="240" w:lineRule="auto"/>
+      </w:pPr>
+      <w:r>
+        <w:t>Programar un robot simple [Tiempo Total: ¿?  días]</w:t>
+      </w:r>
+    </w:p>
+    <w:p>
+      <w:pPr>
+        <w:pStyle w:val="Prrafodelista"/>
+        <w:numPr>
+          <w:ilvl w:val="0"/>
+          <w:numId w:val="16"/>
+        </w:numPr>
+        <w:spacing w:line="240" w:lineRule="auto"/>
+      </w:pPr>
+      <w:r>
+        <w:t>Programar un avión simple de ataque [Tiempo Total: ¿?  días]</w:t>
+      </w:r>
+    </w:p>
+    <w:p>
+      <w:pPr>
+        <w:pStyle w:val="Prrafodelista"/>
+        <w:numPr>
+          <w:ilvl w:val="0"/>
+          <w:numId w:val="16"/>
+        </w:numPr>
+        <w:spacing w:line="240" w:lineRule="auto"/>
+      </w:pPr>
+      <w:r>
+        <w:t>Programar la IA de la habilidad para que los robots ataquen con todos los componentes [Tiempo Total: ¿?  días]</w:t>
+      </w:r>
+    </w:p>
+    <w:p>
+      <w:pPr>
+        <w:pStyle w:val="Prrafodelista"/>
+        <w:numPr>
+          <w:ilvl w:val="0"/>
+          <w:numId w:val="16"/>
+        </w:numPr>
+        <w:spacing w:line="240" w:lineRule="auto"/>
+      </w:pPr>
+      <w:r>
+        <w:t>Rediseño de sprites y mapas [Tiempo Total: ¿?  días]</w:t>
+      </w:r>
+    </w:p>
+    <w:p>
+      <w:pPr>
+        <w:pStyle w:val="Prrafodelista"/>
+        <w:numPr>
+          <w:ilvl w:val="0"/>
+          <w:numId w:val="16"/>
+        </w:numPr>
+        <w:spacing w:line="240" w:lineRule="auto"/>
+      </w:pPr>
+      <w:r>
+        <w:t>Escribir la historia para el juego [Tiempo Total: ¿?  días]</w:t>
+      </w:r>
+    </w:p>
+    <w:p>
+      <w:pPr>
+        <w:pStyle w:val="Prrafodelista"/>
+        <w:numPr>
+          <w:ilvl w:val="0"/>
+          <w:numId w:val="16"/>
+        </w:numPr>
+        <w:spacing w:line="240" w:lineRule="auto"/>
+      </w:pPr>
+      <w:r>
+        <w:t>Integrar la historia en diálogos [Tiempo Total: ¿?  días]</w:t>
+      </w:r>
+    </w:p>
+    <w:p>
+      <w:pPr>
+        <w:pStyle w:val="Prrafodelista"/>
+        <w:numPr>
+          <w:ilvl w:val="0"/>
+          <w:numId w:val="16"/>
+        </w:numPr>
+        <w:spacing w:line="240" w:lineRule="auto"/>
+      </w:pPr>
+      <w:r>
+        <w:t>Establecer un sistema de bolsa [Tiempo Total: ¿?  días]</w:t>
+      </w:r>
+    </w:p>
+    <w:p>
+      <w:pPr>
+        <w:pStyle w:val="Prrafodelista"/>
+        <w:numPr>
+          <w:ilvl w:val="0"/>
+          <w:numId w:val="16"/>
+        </w:numPr>
+        <w:spacing w:line="240" w:lineRule="auto"/>
+      </w:pPr>
+      <w:r>
+        <w:t>Crear desafíos de inglés, financieros y de programación [Tiempo Total: ¿? días ]</w:t>
+      </w:r>
+    </w:p>
+    <w:p>
+      <w:pPr>
+        <w:pStyle w:val="Prrafodelista"/>
+        <w:numPr>
+          <w:ilvl w:val="1"/>
+          <w:numId w:val="16"/>
+        </w:numPr>
+        <w:spacing w:line="240" w:lineRule="auto"/>
+      </w:pPr>
+      <w:r>
+        <w:t>10 desafíos de inglés (</w:t>
+      </w:r>
+      <w:proofErr w:type="spellStart"/>
+      <w:r>
+        <w:t>PyR</w:t>
+      </w:r>
+      <w:proofErr w:type="spellEnd"/>
+      <w:r>
+        <w:t>) [Tiempo: ¿? días]</w:t>
+      </w:r>
+    </w:p>
+    <w:p>
+      <w:pPr>
+        <w:pStyle w:val="Prrafodelista"/>
+        <w:numPr>
+          <w:ilvl w:val="1"/>
+          <w:numId w:val="16"/>
+        </w:numPr>
+        <w:spacing w:line="240" w:lineRule="auto"/>
+      </w:pPr>
+      <w:r>
+        <w:t>10 desafíos financieros (</w:t>
+      </w:r>
+      <w:proofErr w:type="spellStart"/>
+      <w:r>
+        <w:t>PyR</w:t>
+      </w:r>
+      <w:proofErr w:type="spellEnd"/>
+      <w:r>
+        <w:t>)</w:t>
+      </w:r>
+      <w:r>
+        <w:t xml:space="preserve"> </w:t>
+      </w:r>
+      <w:r>
+        <w:t>[Tiempo: ¿? días]</w:t>
+      </w:r>
+    </w:p>
+    <w:p>
+      <w:pPr>
+        <w:pStyle w:val="Prrafodelista"/>
+        <w:numPr>
+          <w:ilvl w:val="1"/>
+          <w:numId w:val="16"/>
+        </w:numPr>
+        <w:spacing w:line="240" w:lineRule="auto"/>
+      </w:pPr>
+      <w:r>
+        <w:t>3 desafíos de programación (codificación) [Tiempo: ¿? días]</w:t>
+      </w:r>
+    </w:p>
+    <w:p>
+      <w:pPr>
+        <w:pStyle w:val="Prrafodelista"/>
+        <w:numPr>
+          <w:ilvl w:val="0"/>
+          <w:numId w:val="16"/>
+        </w:numPr>
+        <w:spacing w:line="240" w:lineRule="auto"/>
+      </w:pPr>
+      <w:r>
+        <w:t>Agregar posibilidad de guardado [Tiempo Total: ¿? días]</w:t>
+      </w:r>
+    </w:p>
+    <w:p>
+      <w:pPr>
+        <w:pStyle w:val="Prrafodelista"/>
+        <w:numPr>
+          <w:ilvl w:val="0"/>
+          <w:numId w:val="16"/>
+        </w:numPr>
+        <w:spacing w:line="240" w:lineRule="auto"/>
+      </w:pPr>
+      <w:r>
+        <w:t>Diseñar agregar una mazmorra con tres mapas aleatorios con enemigos y uno final con el jefe [Tiempo Total: ¿?  días]</w:t>
+      </w:r>
+    </w:p>
+    <w:p>
+      <w:pPr>
+        <w:pStyle w:val="Prrafodelista"/>
+        <w:numPr>
+          <w:ilvl w:val="0"/>
+          <w:numId w:val="16"/>
+        </w:numPr>
+        <w:spacing w:line="240" w:lineRule="auto"/>
+      </w:pPr>
+      <w:r>
+        <w:t xml:space="preserve">Finiquitar [Tiempo Total: ¿? </w:t>
+      </w:r>
+      <w:r>
+        <w:t xml:space="preserve"> d</w:t>
+      </w:r>
+      <w:r>
+        <w:t>ías]</w:t>
+      </w:r>
+    </w:p>
+    <w:p>
+      <w:pPr>
+        <w:spacing w:line="240" w:lineRule="auto"/>
+      </w:pPr>
+    </w:p>
+    <w:p>
+      <w:pPr>
+        <w:spacing w:line="240" w:lineRule="auto"/>
+      </w:pPr>
+    </w:p>
+    <w:p>
+      <w:pPr>
+        <w:spacing w:line="240" w:lineRule="auto"/>
+      </w:pPr>
+    </w:p>
+    <w:p>
+      <w:pPr>
+        <w:spacing w:line="240" w:lineRule="auto"/>
+      </w:pPr>
+    </w:p>
+    <w:p>
+      <w:pPr>
+        <w:spacing w:line="240" w:lineRule="auto"/>
+      </w:pPr>
+    </w:p>
+    <w:p>
+      <w:pPr>
+        <w:spacing w:line="240" w:lineRule="auto"/>
+      </w:pPr>
+    </w:p>
+    <w:p>
+      <w:r>
+        <w:lastRenderedPageBreak/>
+        <w:t>Actividades (</w:t>
+      </w:r>
+      <w:r>
+        <w:t>Reajuste</w:t>
+      </w:r>
+      <w:r>
+        <w:t>):</w:t>
+      </w:r>
+    </w:p>
+    <w:p>
+      <w:pPr>
+        <w:pStyle w:val="Prrafodelista"/>
+      </w:pPr>
+      <w:r>
+        <w:t>HOLGURA: 3</w:t>
+      </w:r>
+      <w:r>
+        <w:t xml:space="preserve"> día</w:t>
+      </w:r>
+      <w:r>
+        <w:t>s</w:t>
+      </w:r>
+    </w:p>
+    <w:p>
+      <w:pPr>
+        <w:pStyle w:val="Prrafodelista"/>
+        <w:ind w:left="360"/>
+      </w:pPr>
+      <w:bookmarkStart w:id="0" w:name="_GoBack"/>
+      <w:bookmarkEnd w:id="0"/>
+    </w:p>
+    <w:p>
+      <w:pPr>
+        <w:pStyle w:val="Prrafodelista"/>
+        <w:numPr>
+          <w:ilvl w:val="0"/>
+          <w:numId w:val="17"/>
+        </w:numPr>
+      </w:pPr>
+      <w:r>
+        <w:t>Establecer atributos base por niveles [Tiempo Total: 1</w:t>
+      </w:r>
+      <w:r>
+        <w:t xml:space="preserve"> </w:t>
+      </w:r>
+      <w:r>
+        <w:t>día]</w:t>
+      </w:r>
+    </w:p>
+    <w:p>
+      <w:pPr>
+        <w:pStyle w:val="Prrafodelista"/>
+        <w:numPr>
+          <w:ilvl w:val="0"/>
+          <w:numId w:val="17"/>
+        </w:numPr>
+      </w:pPr>
+      <w:r>
+        <w:t xml:space="preserve">Sistema de entrenamiento [Tiempo Total: </w:t>
+      </w:r>
+      <w:r>
+        <w:t>3 días</w:t>
+      </w:r>
+      <w:r>
+        <w:t xml:space="preserve">] </w:t>
+      </w:r>
+    </w:p>
+    <w:p>
+      <w:pPr>
+        <w:pStyle w:val="Prrafodelista"/>
+        <w:numPr>
+          <w:ilvl w:val="1"/>
+          <w:numId w:val="17"/>
+        </w:numPr>
+      </w:pPr>
+      <w:r>
+        <w:t>Instructores con la pila d</w:t>
+      </w:r>
+      <w:r>
+        <w:t>e habilidades y bonificaciones e i</w:t>
+      </w:r>
+      <w:r>
+        <w:t xml:space="preserve">nteracción entre el jugador y los instructores según puntos ganados por subir de nivel </w:t>
+      </w:r>
+      <w:r>
         <w:t>.</w:t>
       </w:r>
-    </w:p>
-    <w:p>
-      <w:pPr>
+      <w:r>
+        <w:t xml:space="preserve">[Tiempo: </w:t>
+      </w:r>
+      <w:r>
+        <w:t>1</w:t>
+      </w:r>
+      <w:r>
+        <w:t xml:space="preserve"> día</w:t>
+      </w:r>
+      <w:r>
+        <w:t>]</w:t>
+      </w:r>
+    </w:p>
+    <w:p>
+      <w:pPr>
+        <w:pStyle w:val="Prrafodelista"/>
+        <w:numPr>
+          <w:ilvl w:val="1"/>
+          <w:numId w:val="17"/>
+        </w:numPr>
+      </w:pPr>
+      <w:r>
+        <w:t xml:space="preserve">El jugador no puede subir más de nivel hasta que complete el entrenamiento [Tiempo: </w:t>
+      </w:r>
+      <w:r>
+        <w:t>1</w:t>
+      </w:r>
+      <w:r>
+        <w:t xml:space="preserve"> días]</w:t>
+      </w:r>
+    </w:p>
+    <w:p>
+      <w:pPr>
+        <w:pStyle w:val="Prrafodelista"/>
+        <w:numPr>
+          <w:ilvl w:val="0"/>
+          <w:numId w:val="17"/>
+        </w:numPr>
+      </w:pPr>
+      <w:r>
+        <w:t>H</w:t>
+      </w:r>
+      <w:r>
+        <w:t xml:space="preserve">abilidades (20) [Tiempo Total: </w:t>
+      </w:r>
+      <w:r>
+        <w:t>7</w:t>
+      </w:r>
+      <w:r>
+        <w:t xml:space="preserve"> días]</w:t>
+      </w:r>
+    </w:p>
+    <w:p>
+      <w:pPr>
+        <w:pStyle w:val="Prrafodelista"/>
+        <w:numPr>
+          <w:ilvl w:val="1"/>
+          <w:numId w:val="17"/>
+        </w:numPr>
+      </w:pPr>
+      <w:r>
+        <w:t xml:space="preserve">Programar </w:t>
+      </w:r>
+      <w:r>
+        <w:t>2</w:t>
+      </w:r>
+      <w:r>
+        <w:t xml:space="preserve"> habilidades por día hasta 20 (sin las de ingeniería) [Tiempo: </w:t>
+      </w:r>
+      <w:r>
+        <w:t>10</w:t>
+      </w:r>
+      <w:r>
+        <w:t xml:space="preserve"> días]</w:t>
+      </w:r>
+    </w:p>
+    <w:p>
+      <w:pPr>
+        <w:pStyle w:val="Prrafodelista"/>
+        <w:numPr>
+          <w:ilvl w:val="0"/>
+          <w:numId w:val="17"/>
+        </w:numPr>
         <w:spacing w:line="240" w:lineRule="auto"/>
-        <w:ind w:left="720"/>
-      </w:pPr>
+      </w:pPr>
+      <w:r>
+        <w:t>Depuración, optimización y documentación de código. [Tiempo Total: 2 días]</w:t>
+      </w:r>
+    </w:p>
+    <w:p>
+      <w:pPr>
+        <w:pStyle w:val="Prrafodelista"/>
+        <w:numPr>
+          <w:ilvl w:val="0"/>
+          <w:numId w:val="17"/>
+        </w:numPr>
+        <w:spacing w:line="240" w:lineRule="auto"/>
+      </w:pPr>
+      <w:r>
+        <w:t>Programar un pseudo compilador que le dé órdenes a un robot [Tiempo Total: 4 días].</w:t>
+      </w:r>
+    </w:p>
+    <w:p>
+      <w:pPr>
+        <w:pStyle w:val="Prrafodelista"/>
+        <w:numPr>
+          <w:ilvl w:val="0"/>
+          <w:numId w:val="17"/>
+        </w:numPr>
+        <w:spacing w:line="240" w:lineRule="auto"/>
+      </w:pPr>
+      <w:r>
+        <w:t>Definir los componentes que se le pueden agregar [Tiempo Total: 5 días]</w:t>
+      </w:r>
+    </w:p>
+    <w:p>
+      <w:pPr>
+        <w:pStyle w:val="Prrafodelista"/>
+        <w:numPr>
+          <w:ilvl w:val="0"/>
+          <w:numId w:val="17"/>
+        </w:numPr>
+        <w:spacing w:line="240" w:lineRule="auto"/>
+      </w:pPr>
+      <w:r>
+        <w:t>Programar un robot simple [Tiempo Total: 2 días]</w:t>
+      </w:r>
+    </w:p>
+    <w:p>
+      <w:pPr>
+        <w:pStyle w:val="Prrafodelista"/>
+        <w:numPr>
+          <w:ilvl w:val="0"/>
+          <w:numId w:val="17"/>
+        </w:numPr>
+        <w:spacing w:line="240" w:lineRule="auto"/>
+      </w:pPr>
+      <w:r>
+        <w:t>Programar un avión simple de ataque [Tiempo Total: 2 días]</w:t>
+      </w:r>
+    </w:p>
+    <w:p>
+      <w:pPr>
+        <w:pStyle w:val="Prrafodelista"/>
+        <w:numPr>
+          <w:ilvl w:val="0"/>
+          <w:numId w:val="17"/>
+        </w:numPr>
+        <w:spacing w:line="240" w:lineRule="auto"/>
+      </w:pPr>
+      <w:r>
+        <w:t>Programar la IA de la habilidad para que los robots ataquen con todos los componentes [Tiempo Total: 3 días]</w:t>
+      </w:r>
+    </w:p>
+    <w:p>
+      <w:pPr>
+        <w:pStyle w:val="Prrafodelista"/>
+        <w:numPr>
+          <w:ilvl w:val="0"/>
+          <w:numId w:val="17"/>
+        </w:numPr>
+        <w:spacing w:line="240" w:lineRule="auto"/>
+      </w:pPr>
+      <w:r>
+        <w:t>Rediseño de sprites y mapas [Tiempo Total: 2 días]</w:t>
+      </w:r>
+    </w:p>
+    <w:p>
+      <w:pPr>
+        <w:pStyle w:val="Prrafodelista"/>
+        <w:numPr>
+          <w:ilvl w:val="0"/>
+          <w:numId w:val="17"/>
+        </w:numPr>
+        <w:spacing w:line="240" w:lineRule="auto"/>
+      </w:pPr>
+      <w:r>
+        <w:t>Escribir la historia para el juego [Tiempo Total: 3 días]</w:t>
+      </w:r>
+    </w:p>
+    <w:p>
+      <w:pPr>
+        <w:pStyle w:val="Prrafodelista"/>
+        <w:numPr>
+          <w:ilvl w:val="0"/>
+          <w:numId w:val="17"/>
+        </w:numPr>
+        <w:spacing w:line="240" w:lineRule="auto"/>
+      </w:pPr>
+      <w:r>
+        <w:t>Integrar la historia en diálogos [Tiempo Total: 5 días]</w:t>
+      </w:r>
+    </w:p>
+    <w:p>
+      <w:pPr>
+        <w:pStyle w:val="Prrafodelista"/>
+        <w:numPr>
+          <w:ilvl w:val="0"/>
+          <w:numId w:val="17"/>
+        </w:numPr>
+        <w:spacing w:line="240" w:lineRule="auto"/>
+      </w:pPr>
+      <w:r>
+        <w:t>Establecer un sistema de bolsa [Tiempo Total: 2 días]</w:t>
+      </w:r>
+    </w:p>
+    <w:p>
+      <w:pPr>
+        <w:pStyle w:val="Prrafodelista"/>
+        <w:numPr>
+          <w:ilvl w:val="0"/>
+          <w:numId w:val="17"/>
+        </w:numPr>
+        <w:spacing w:line="240" w:lineRule="auto"/>
+      </w:pPr>
+      <w:r>
+        <w:t>Crear desafíos de inglés, financieros y de programación [Tiempo Total: 4 días ]</w:t>
+      </w:r>
+    </w:p>
+    <w:p>
+      <w:pPr>
+        <w:pStyle w:val="Prrafodelista"/>
+        <w:numPr>
+          <w:ilvl w:val="1"/>
+          <w:numId w:val="17"/>
+        </w:numPr>
+        <w:spacing w:line="240" w:lineRule="auto"/>
+      </w:pPr>
+      <w:r>
+        <w:t>10 desafíos de inglés (</w:t>
+      </w:r>
+      <w:proofErr w:type="spellStart"/>
+      <w:r>
+        <w:t>PyR</w:t>
+      </w:r>
+      <w:proofErr w:type="spellEnd"/>
+      <w:r>
+        <w:t>) [Tiempo: 1 días]</w:t>
+      </w:r>
+    </w:p>
+    <w:p>
+      <w:pPr>
+        <w:pStyle w:val="Prrafodelista"/>
+        <w:numPr>
+          <w:ilvl w:val="1"/>
+          <w:numId w:val="17"/>
+        </w:numPr>
+        <w:spacing w:line="240" w:lineRule="auto"/>
+      </w:pPr>
+      <w:r>
+        <w:t>10 desafíos financieros (</w:t>
+      </w:r>
+      <w:proofErr w:type="spellStart"/>
+      <w:r>
+        <w:t>PyR</w:t>
+      </w:r>
+      <w:proofErr w:type="spellEnd"/>
+      <w:r>
+        <w:t>)</w:t>
+      </w:r>
+      <w:r>
+        <w:t xml:space="preserve"> </w:t>
+      </w:r>
+      <w:r>
+        <w:t>[Tiempo: 1 días]</w:t>
+      </w:r>
+    </w:p>
+    <w:p>
+      <w:pPr>
+        <w:pStyle w:val="Prrafodelista"/>
+        <w:numPr>
+          <w:ilvl w:val="1"/>
+          <w:numId w:val="17"/>
+        </w:numPr>
+        <w:spacing w:line="240" w:lineRule="auto"/>
+      </w:pPr>
+      <w:r>
+        <w:t>3 desafíos de programación (codificación) [Tiempo: 2 días]</w:t>
+      </w:r>
+    </w:p>
+    <w:p>
+      <w:pPr>
+        <w:pStyle w:val="Prrafodelista"/>
+        <w:numPr>
+          <w:ilvl w:val="0"/>
+          <w:numId w:val="17"/>
+        </w:numPr>
+        <w:spacing w:line="240" w:lineRule="auto"/>
+      </w:pPr>
+      <w:r>
+        <w:t>Agregar posibilidad de guardado [Tiempo Total: 2 días]</w:t>
+      </w:r>
+    </w:p>
+    <w:p>
+      <w:pPr>
+        <w:pStyle w:val="Prrafodelista"/>
+        <w:numPr>
+          <w:ilvl w:val="0"/>
+          <w:numId w:val="17"/>
+        </w:numPr>
+        <w:spacing w:line="240" w:lineRule="auto"/>
+      </w:pPr>
+      <w:r>
+        <w:t>Diseñar agregar una mazmorra con tres mapas aleatorios con enemigos y uno final con el jefe [Tiempo Total: 5 días]</w:t>
+      </w:r>
+    </w:p>
+    <w:p>
+      <w:pPr>
+        <w:pStyle w:val="Prrafodelista"/>
+        <w:numPr>
+          <w:ilvl w:val="0"/>
+          <w:numId w:val="17"/>
+        </w:numPr>
+        <w:spacing w:line="240" w:lineRule="auto"/>
+      </w:pPr>
+      <w:r>
+        <w:t>Finiquitar [Tiempo Total: 1 días]</w:t>
+      </w:r>
     </w:p>
     <w:p>
       <w:pPr>
@@ -10712,6 +11471,92 @@
     </w:lvl>
   </w:abstractNum>
   <w:abstractNum w:abstractNumId="1">
+    <w:nsid w:val="08EB5A7E"/>
+    <w:multiLevelType w:val="hybridMultilevel"/>
+    <w:tmpl w:val="C7687B8C"/>
+    <w:lvl w:ilvl="0" w:tplc="300A000F">
+      <w:start w:val="1"/>
+      <w:numFmt w:val="decimal"/>
+      <w:lvlText w:val="%1."/>
+      <w:lvlJc w:val="left"/>
+      <w:pPr>
+        <w:ind w:left="720" w:hanging="360"/>
+      </w:pPr>
+    </w:lvl>
+    <w:lvl w:ilvl="1" w:tplc="300A0019">
+      <w:start w:val="1"/>
+      <w:numFmt w:val="lowerLetter"/>
+      <w:lvlText w:val="%2."/>
+      <w:lvlJc w:val="left"/>
+      <w:pPr>
+        <w:ind w:left="1440" w:hanging="360"/>
+      </w:pPr>
+    </w:lvl>
+    <w:lvl w:ilvl="2" w:tplc="300A001B" w:tentative="1">
+      <w:start w:val="1"/>
+      <w:numFmt w:val="lowerRoman"/>
+      <w:lvlText w:val="%3."/>
+      <w:lvlJc w:val="right"/>
+      <w:pPr>
+        <w:ind w:left="2160" w:hanging="180"/>
+      </w:pPr>
+    </w:lvl>
+    <w:lvl w:ilvl="3" w:tplc="300A000F" w:tentative="1">
+      <w:start w:val="1"/>
+      <w:numFmt w:val="decimal"/>
+      <w:lvlText w:val="%4."/>
+      <w:lvlJc w:val="left"/>
+      <w:pPr>
+        <w:ind w:left="2880" w:hanging="360"/>
+      </w:pPr>
+    </w:lvl>
+    <w:lvl w:ilvl="4" w:tplc="300A0019" w:tentative="1">
+      <w:start w:val="1"/>
+      <w:numFmt w:val="lowerLetter"/>
+      <w:lvlText w:val="%5."/>
+      <w:lvlJc w:val="left"/>
+      <w:pPr>
+        <w:ind w:left="3600" w:hanging="360"/>
+      </w:pPr>
+    </w:lvl>
+    <w:lvl w:ilvl="5" w:tplc="300A001B" w:tentative="1">
+      <w:start w:val="1"/>
+      <w:numFmt w:val="lowerRoman"/>
+      <w:lvlText w:val="%6."/>
+      <w:lvlJc w:val="right"/>
+      <w:pPr>
+        <w:ind w:left="4320" w:hanging="180"/>
+      </w:pPr>
+    </w:lvl>
+    <w:lvl w:ilvl="6" w:tplc="300A000F" w:tentative="1">
+      <w:start w:val="1"/>
+      <w:numFmt w:val="decimal"/>
+      <w:lvlText w:val="%7."/>
+      <w:lvlJc w:val="left"/>
+      <w:pPr>
+        <w:ind w:left="5040" w:hanging="360"/>
+      </w:pPr>
+    </w:lvl>
+    <w:lvl w:ilvl="7" w:tplc="300A0019" w:tentative="1">
+      <w:start w:val="1"/>
+      <w:numFmt w:val="lowerLetter"/>
+      <w:lvlText w:val="%8."/>
+      <w:lvlJc w:val="left"/>
+      <w:pPr>
+        <w:ind w:left="5760" w:hanging="360"/>
+      </w:pPr>
+    </w:lvl>
+    <w:lvl w:ilvl="8" w:tplc="300A001B" w:tentative="1">
+      <w:start w:val="1"/>
+      <w:numFmt w:val="lowerRoman"/>
+      <w:lvlText w:val="%9."/>
+      <w:lvlJc w:val="right"/>
+      <w:pPr>
+        <w:ind w:left="6480" w:hanging="180"/>
+      </w:pPr>
+    </w:lvl>
+  </w:abstractNum>
+  <w:abstractNum w:abstractNumId="2">
     <w:nsid w:val="0D355488"/>
     <w:multiLevelType w:val="hybridMultilevel"/>
     <w:tmpl w:val="8D5460BE"/>
@@ -10800,7 +11645,120 @@
       </w:pPr>
     </w:lvl>
   </w:abstractNum>
-  <w:abstractNum w:abstractNumId="2">
+  <w:abstractNum w:abstractNumId="3">
+    <w:nsid w:val="1042729A"/>
+    <w:multiLevelType w:val="hybridMultilevel"/>
+    <w:tmpl w:val="A62EDAB6"/>
+    <w:lvl w:ilvl="0" w:tplc="300A0001">
+      <w:start w:val="1"/>
+      <w:numFmt w:val="bullet"/>
+      <w:lvlText w:val=""/>
+      <w:lvlJc w:val="left"/>
+      <w:pPr>
+        <w:ind w:left="720" w:hanging="360"/>
+      </w:pPr>
+      <w:rPr>
+        <w:rFonts w:ascii="Symbol" w:hAnsi="Symbol" w:hint="default"/>
+      </w:rPr>
+    </w:lvl>
+    <w:lvl w:ilvl="1" w:tplc="300A0003">
+      <w:start w:val="1"/>
+      <w:numFmt w:val="bullet"/>
+      <w:lvlText w:val="o"/>
+      <w:lvlJc w:val="left"/>
+      <w:pPr>
+        <w:ind w:left="1440" w:hanging="360"/>
+      </w:pPr>
+      <w:rPr>
+        <w:rFonts w:ascii="Courier New" w:hAnsi="Courier New" w:cs="Courier New" w:hint="default"/>
+      </w:rPr>
+    </w:lvl>
+    <w:lvl w:ilvl="2" w:tplc="300A0005" w:tentative="1">
+      <w:start w:val="1"/>
+      <w:numFmt w:val="bullet"/>
+      <w:lvlText w:val=""/>
+      <w:lvlJc w:val="left"/>
+      <w:pPr>
+        <w:ind w:left="2160" w:hanging="360"/>
+      </w:pPr>
+      <w:rPr>
+        <w:rFonts w:ascii="Wingdings" w:hAnsi="Wingdings" w:hint="default"/>
+      </w:rPr>
+    </w:lvl>
+    <w:lvl w:ilvl="3" w:tplc="300A0001" w:tentative="1">
+      <w:start w:val="1"/>
+      <w:numFmt w:val="bullet"/>
+      <w:lvlText w:val=""/>
+      <w:lvlJc w:val="left"/>
+      <w:pPr>
+        <w:ind w:left="2880" w:hanging="360"/>
+      </w:pPr>
+      <w:rPr>
+        <w:rFonts w:ascii="Symbol" w:hAnsi="Symbol" w:hint="default"/>
+      </w:rPr>
+    </w:lvl>
+    <w:lvl w:ilvl="4" w:tplc="300A0003" w:tentative="1">
+      <w:start w:val="1"/>
+      <w:numFmt w:val="bullet"/>
+      <w:lvlText w:val="o"/>
+      <w:lvlJc w:val="left"/>
+      <w:pPr>
+        <w:ind w:left="3600" w:hanging="360"/>
+      </w:pPr>
+      <w:rPr>
+        <w:rFonts w:ascii="Courier New" w:hAnsi="Courier New" w:cs="Courier New" w:hint="default"/>
+      </w:rPr>
+    </w:lvl>
+    <w:lvl w:ilvl="5" w:tplc="300A0005" w:tentative="1">
+      <w:start w:val="1"/>
+      <w:numFmt w:val="bullet"/>
+      <w:lvlText w:val=""/>
+      <w:lvlJc w:val="left"/>
+      <w:pPr>
+        <w:ind w:left="4320" w:hanging="360"/>
+      </w:pPr>
+      <w:rPr>
+        <w:rFonts w:ascii="Wingdings" w:hAnsi="Wingdings" w:hint="default"/>
+      </w:rPr>
+    </w:lvl>
+    <w:lvl w:ilvl="6" w:tplc="300A0001" w:tentative="1">
+      <w:start w:val="1"/>
+      <w:numFmt w:val="bullet"/>
+      <w:lvlText w:val=""/>
+      <w:lvlJc w:val="left"/>
+      <w:pPr>
+        <w:ind w:left="5040" w:hanging="360"/>
+      </w:pPr>
+      <w:rPr>
+        <w:rFonts w:ascii="Symbol" w:hAnsi="Symbol" w:hint="default"/>
+      </w:rPr>
+    </w:lvl>
+    <w:lvl w:ilvl="7" w:tplc="300A0003" w:tentative="1">
+      <w:start w:val="1"/>
+      <w:numFmt w:val="bullet"/>
+      <w:lvlText w:val="o"/>
+      <w:lvlJc w:val="left"/>
+      <w:pPr>
+        <w:ind w:left="5760" w:hanging="360"/>
+      </w:pPr>
+      <w:rPr>
+        <w:rFonts w:ascii="Courier New" w:hAnsi="Courier New" w:cs="Courier New" w:hint="default"/>
+      </w:rPr>
+    </w:lvl>
+    <w:lvl w:ilvl="8" w:tplc="300A0005" w:tentative="1">
+      <w:start w:val="1"/>
+      <w:numFmt w:val="bullet"/>
+      <w:lvlText w:val=""/>
+      <w:lvlJc w:val="left"/>
+      <w:pPr>
+        <w:ind w:left="6480" w:hanging="360"/>
+      </w:pPr>
+      <w:rPr>
+        <w:rFonts w:ascii="Wingdings" w:hAnsi="Wingdings" w:hint="default"/>
+      </w:rPr>
+    </w:lvl>
+  </w:abstractNum>
+  <w:abstractNum w:abstractNumId="4">
     <w:nsid w:val="10C202D3"/>
     <w:multiLevelType w:val="hybridMultilevel"/>
     <w:tmpl w:val="E6C8122A"/>
@@ -10886,7 +11844,7 @@
       </w:pPr>
     </w:lvl>
   </w:abstractNum>
-  <w:abstractNum w:abstractNumId="3">
+  <w:abstractNum w:abstractNumId="5">
     <w:nsid w:val="13E61753"/>
     <w:multiLevelType w:val="hybridMultilevel"/>
     <w:tmpl w:val="CBCE3038"/>
@@ -10972,7 +11930,7 @@
       </w:pPr>
     </w:lvl>
   </w:abstractNum>
-  <w:abstractNum w:abstractNumId="4">
+  <w:abstractNum w:abstractNumId="6">
     <w:nsid w:val="18C03AAE"/>
     <w:multiLevelType w:val="hybridMultilevel"/>
     <w:tmpl w:val="DD768192"/>
@@ -11058,7 +12016,7 @@
       </w:pPr>
     </w:lvl>
   </w:abstractNum>
-  <w:abstractNum w:abstractNumId="5">
+  <w:abstractNum w:abstractNumId="7">
     <w:nsid w:val="1D534287"/>
     <w:multiLevelType w:val="hybridMultilevel"/>
     <w:tmpl w:val="EB9C82C0"/>
@@ -11171,7 +12129,7 @@
       </w:rPr>
     </w:lvl>
   </w:abstractNum>
-  <w:abstractNum w:abstractNumId="6">
+  <w:abstractNum w:abstractNumId="8">
     <w:nsid w:val="2853412E"/>
     <w:multiLevelType w:val="multilevel"/>
     <w:tmpl w:val="300A001F"/>
@@ -11257,7 +12215,93 @@
       </w:pPr>
     </w:lvl>
   </w:abstractNum>
-  <w:abstractNum w:abstractNumId="7">
+  <w:abstractNum w:abstractNumId="9">
+    <w:nsid w:val="42CE15BD"/>
+    <w:multiLevelType w:val="hybridMultilevel"/>
+    <w:tmpl w:val="C7687B8C"/>
+    <w:lvl w:ilvl="0" w:tplc="300A000F">
+      <w:start w:val="1"/>
+      <w:numFmt w:val="decimal"/>
+      <w:lvlText w:val="%1."/>
+      <w:lvlJc w:val="left"/>
+      <w:pPr>
+        <w:ind w:left="720" w:hanging="360"/>
+      </w:pPr>
+    </w:lvl>
+    <w:lvl w:ilvl="1" w:tplc="300A0019">
+      <w:start w:val="1"/>
+      <w:numFmt w:val="lowerLetter"/>
+      <w:lvlText w:val="%2."/>
+      <w:lvlJc w:val="left"/>
+      <w:pPr>
+        <w:ind w:left="1440" w:hanging="360"/>
+      </w:pPr>
+    </w:lvl>
+    <w:lvl w:ilvl="2" w:tplc="300A001B" w:tentative="1">
+      <w:start w:val="1"/>
+      <w:numFmt w:val="lowerRoman"/>
+      <w:lvlText w:val="%3."/>
+      <w:lvlJc w:val="right"/>
+      <w:pPr>
+        <w:ind w:left="2160" w:hanging="180"/>
+      </w:pPr>
+    </w:lvl>
+    <w:lvl w:ilvl="3" w:tplc="300A000F" w:tentative="1">
+      <w:start w:val="1"/>
+      <w:numFmt w:val="decimal"/>
+      <w:lvlText w:val="%4."/>
+      <w:lvlJc w:val="left"/>
+      <w:pPr>
+        <w:ind w:left="2880" w:hanging="360"/>
+      </w:pPr>
+    </w:lvl>
+    <w:lvl w:ilvl="4" w:tplc="300A0019" w:tentative="1">
+      <w:start w:val="1"/>
+      <w:numFmt w:val="lowerLetter"/>
+      <w:lvlText w:val="%5."/>
+      <w:lvlJc w:val="left"/>
+      <w:pPr>
+        <w:ind w:left="3600" w:hanging="360"/>
+      </w:pPr>
+    </w:lvl>
+    <w:lvl w:ilvl="5" w:tplc="300A001B" w:tentative="1">
+      <w:start w:val="1"/>
+      <w:numFmt w:val="lowerRoman"/>
+      <w:lvlText w:val="%6."/>
+      <w:lvlJc w:val="right"/>
+      <w:pPr>
+        <w:ind w:left="4320" w:hanging="180"/>
+      </w:pPr>
+    </w:lvl>
+    <w:lvl w:ilvl="6" w:tplc="300A000F" w:tentative="1">
+      <w:start w:val="1"/>
+      <w:numFmt w:val="decimal"/>
+      <w:lvlText w:val="%7."/>
+      <w:lvlJc w:val="left"/>
+      <w:pPr>
+        <w:ind w:left="5040" w:hanging="360"/>
+      </w:pPr>
+    </w:lvl>
+    <w:lvl w:ilvl="7" w:tplc="300A0019" w:tentative="1">
+      <w:start w:val="1"/>
+      <w:numFmt w:val="lowerLetter"/>
+      <w:lvlText w:val="%8."/>
+      <w:lvlJc w:val="left"/>
+      <w:pPr>
+        <w:ind w:left="5760" w:hanging="360"/>
+      </w:pPr>
+    </w:lvl>
+    <w:lvl w:ilvl="8" w:tplc="300A001B" w:tentative="1">
+      <w:start w:val="1"/>
+      <w:numFmt w:val="lowerRoman"/>
+      <w:lvlText w:val="%9."/>
+      <w:lvlJc w:val="right"/>
+      <w:pPr>
+        <w:ind w:left="6480" w:hanging="180"/>
+      </w:pPr>
+    </w:lvl>
+  </w:abstractNum>
+  <w:abstractNum w:abstractNumId="10">
     <w:nsid w:val="44D90956"/>
     <w:multiLevelType w:val="hybridMultilevel"/>
     <w:tmpl w:val="5B02B26C"/>
@@ -11370,7 +12414,7 @@
       </w:rPr>
     </w:lvl>
   </w:abstractNum>
-  <w:abstractNum w:abstractNumId="8">
+  <w:abstractNum w:abstractNumId="11">
     <w:nsid w:val="4D2C6100"/>
     <w:multiLevelType w:val="hybridMultilevel"/>
     <w:tmpl w:val="1C0A0184"/>
@@ -11483,7 +12527,7 @@
       </w:rPr>
     </w:lvl>
   </w:abstractNum>
-  <w:abstractNum w:abstractNumId="9">
+  <w:abstractNum w:abstractNumId="12">
     <w:nsid w:val="53CC0D38"/>
     <w:multiLevelType w:val="hybridMultilevel"/>
     <w:tmpl w:val="CBCE3038"/>
@@ -11569,7 +12613,7 @@
       </w:pPr>
     </w:lvl>
   </w:abstractNum>
-  <w:abstractNum w:abstractNumId="10">
+  <w:abstractNum w:abstractNumId="13">
     <w:nsid w:val="58642D16"/>
     <w:multiLevelType w:val="hybridMultilevel"/>
     <w:tmpl w:val="C3A658B2"/>
@@ -11682,7 +12726,7 @@
       </w:rPr>
     </w:lvl>
   </w:abstractNum>
-  <w:abstractNum w:abstractNumId="11">
+  <w:abstractNum w:abstractNumId="14">
     <w:nsid w:val="632E14F4"/>
     <w:multiLevelType w:val="hybridMultilevel"/>
     <w:tmpl w:val="CBCE3038"/>
@@ -11768,7 +12812,7 @@
       </w:pPr>
     </w:lvl>
   </w:abstractNum>
-  <w:abstractNum w:abstractNumId="12">
+  <w:abstractNum w:abstractNumId="15">
     <w:nsid w:val="68B54442"/>
     <w:multiLevelType w:val="hybridMultilevel"/>
     <w:tmpl w:val="E6C8122A"/>
@@ -11854,7 +12898,7 @@
       </w:pPr>
     </w:lvl>
   </w:abstractNum>
-  <w:abstractNum w:abstractNumId="13">
+  <w:abstractNum w:abstractNumId="16">
     <w:nsid w:val="722D09D4"/>
     <w:multiLevelType w:val="hybridMultilevel"/>
     <w:tmpl w:val="66589CF4"/>
@@ -11968,46 +13012,55 @@
     </w:lvl>
   </w:abstractNum>
   <w:num w:numId="1">
-    <w:abstractNumId w:val="5"/>
+    <w:abstractNumId w:val="7"/>
   </w:num>
   <w:num w:numId="2">
     <w:abstractNumId w:val="0"/>
   </w:num>
   <w:num w:numId="3">
+    <w:abstractNumId w:val="16"/>
+  </w:num>
+  <w:num w:numId="4">
+    <w:abstractNumId w:val="4"/>
+  </w:num>
+  <w:num w:numId="5">
+    <w:abstractNumId w:val="5"/>
+  </w:num>
+  <w:num w:numId="6">
+    <w:abstractNumId w:val="10"/>
+  </w:num>
+  <w:num w:numId="7">
+    <w:abstractNumId w:val="14"/>
+  </w:num>
+  <w:num w:numId="8">
+    <w:abstractNumId w:val="11"/>
+  </w:num>
+  <w:num w:numId="9">
+    <w:abstractNumId w:val="15"/>
+  </w:num>
+  <w:num w:numId="10">
+    <w:abstractNumId w:val="12"/>
+  </w:num>
+  <w:num w:numId="11">
     <w:abstractNumId w:val="13"/>
   </w:num>
-  <w:num w:numId="4">
+  <w:num w:numId="12">
+    <w:abstractNumId w:val="6"/>
+  </w:num>
+  <w:num w:numId="13">
+    <w:abstractNumId w:val="8"/>
+  </w:num>
+  <w:num w:numId="14">
     <w:abstractNumId w:val="2"/>
   </w:num>
-  <w:num w:numId="5">
+  <w:num w:numId="15">
     <w:abstractNumId w:val="3"/>
   </w:num>
-  <w:num w:numId="6">
-    <w:abstractNumId w:val="7"/>
+  <w:num w:numId="16">
+    <w:abstractNumId w:val="1"/>
   </w:num>
-  <w:num w:numId="7">
-    <w:abstractNumId w:val="11"/>
-  </w:num>
-  <w:num w:numId="8">
-    <w:abstractNumId w:val="8"/>
-  </w:num>
-  <w:num w:numId="9">
-    <w:abstractNumId w:val="12"/>
-  </w:num>
-  <w:num w:numId="10">
+  <w:num w:numId="17">
     <w:abstractNumId w:val="9"/>
-  </w:num>
-  <w:num w:numId="11">
-    <w:abstractNumId w:val="10"/>
-  </w:num>
-  <w:num w:numId="12">
-    <w:abstractNumId w:val="4"/>
-  </w:num>
-  <w:num w:numId="13">
-    <w:abstractNumId w:val="6"/>
-  </w:num>
-  <w:num w:numId="14">
-    <w:abstractNumId w:val="1"/>
   </w:num>
 </w:numbering>
 </file>
@@ -12605,11 +13658,11 @@
           <c:showPercent val="0"/>
           <c:showBubbleSize val="0"/>
         </c:dLbls>
-        <c:axId val="241807760"/>
-        <c:axId val="241808320"/>
+        <c:axId val="243273056"/>
+        <c:axId val="243274176"/>
       </c:radarChart>
       <c:catAx>
-        <c:axId val="241807760"/>
+        <c:axId val="243273056"/>
         <c:scaling>
           <c:orientation val="minMax"/>
         </c:scaling>
@@ -12652,7 +13705,7 @@
             <a:endParaRPr lang="es-EC"/>
           </a:p>
         </c:txPr>
-        <c:crossAx val="241808320"/>
+        <c:crossAx val="243274176"/>
         <c:crosses val="autoZero"/>
         <c:auto val="1"/>
         <c:lblAlgn val="ctr"/>
@@ -12660,7 +13713,7 @@
         <c:noMultiLvlLbl val="0"/>
       </c:catAx>
       <c:valAx>
-        <c:axId val="241808320"/>
+        <c:axId val="243274176"/>
         <c:scaling>
           <c:orientation val="minMax"/>
         </c:scaling>
@@ -12711,7 +13764,7 @@
             <a:endParaRPr lang="es-EC"/>
           </a:p>
         </c:txPr>
-        <c:crossAx val="241807760"/>
+        <c:crossAx val="243273056"/>
         <c:crosses val="autoZero"/>
         <c:crossBetween val="between"/>
       </c:valAx>

</xml_diff>

<commit_message>
Creación de un sistema base para controlar el entrenamiento de cada instructor
</commit_message>
<xml_diff>
--- a/Proyecto ado-dot valley.docx
+++ b/Proyecto ado-dot valley.docx
@@ -10521,16 +10521,7 @@
         </w:numPr>
       </w:pPr>
       <w:r>
-        <w:t xml:space="preserve">Establecer atributos base por niveles [Tiempo Total: </w:t>
-      </w:r>
-      <w:r>
-        <w:t>1día</w:t>
-      </w:r>
-      <w:r>
-        <w:t>]</w:t>
-      </w:r>
-      <w:r>
-        <w:t xml:space="preserve"> Nota: me olvidé de agregar algunas estadísticas y modelar los talentos para que interactúen con los mismos. También las defensas que se aplican al recibir daño. HOLGURA: 1 día</w:t>
+        <w:t>Establecer atributos base por niveles [Tiempo Total: 1día] Nota: me olvidé de agregar algunas estadísticas y modelar los talentos para que interactúen con los mismos. También las defensas que se aplican al recibir daño. HOLGURA: 1 día</w:t>
       </w:r>
     </w:p>
     <w:p>
@@ -10542,22 +10533,7 @@
         </w:numPr>
       </w:pPr>
       <w:r>
-        <w:t>Sistema de entrenamiento [Tiempo Total</w:t>
-      </w:r>
-      <w:r>
-        <w:t>: ¿?</w:t>
-      </w:r>
-      <w:r>
-        <w:t>]</w:t>
-      </w:r>
-      <w:r>
-        <w:t xml:space="preserve"> </w:t>
-      </w:r>
-      <w:r>
-        <w:t>Nota:</w:t>
-      </w:r>
-      <w:r>
-        <w:t xml:space="preserve"> agregué diseños de NPC y un enemigo además de barras de vida, olvidé contemplar etapas de diseño y mejoramiento</w:t>
+        <w:t>Sistema de entrenamiento [Tiempo Total: ¿?] Nota: agregué diseños de NPC y un enemigo además de barras de vida, olvidé contemplar etapas de diseño y mejoramiento</w:t>
       </w:r>
     </w:p>
     <w:p>
@@ -10569,28 +10545,7 @@
         </w:numPr>
       </w:pPr>
       <w:r>
-        <w:t xml:space="preserve">Instructores con la pila de habilidades y bonificaciones. [Tiempo: </w:t>
-      </w:r>
-      <w:r>
-        <w:t>1</w:t>
-      </w:r>
-      <w:r>
-        <w:t xml:space="preserve"> días]</w:t>
-      </w:r>
-      <w:r>
-        <w:t xml:space="preserve">. </w:t>
-      </w:r>
-      <w:r>
-        <w:t>Nota:</w:t>
-      </w:r>
-      <w:r>
-        <w:t xml:space="preserve"> Esto si mereció 1 día </w:t>
-      </w:r>
-      <w:r>
-        <w:t>HOLGURA:</w:t>
-      </w:r>
-      <w:r>
-        <w:t>3 días</w:t>
+        <w:t>Instructores con la pila de habilidades y bonificaciones. [Tiempo: 1 días]. Nota: Esto si mereció 1 día HOLGURA:3 días</w:t>
       </w:r>
     </w:p>
     <w:p>
@@ -10602,22 +10557,7 @@
         </w:numPr>
       </w:pPr>
       <w:r>
-        <w:t xml:space="preserve">Interacción entre el jugador y los instructores según puntos ganados por subir de nivel [Tiempo: </w:t>
-      </w:r>
-      <w:r>
-        <w:t>0</w:t>
-      </w:r>
-      <w:r>
-        <w:t xml:space="preserve"> días] Nota:</w:t>
-      </w:r>
-      <w:r>
-        <w:t xml:space="preserve"> Esto fue más fácil de lo que pensé no debí haberlo contemplado. </w:t>
-      </w:r>
-      <w:r>
-        <w:t>HOLGURA:</w:t>
-      </w:r>
-      <w:r>
-        <w:t xml:space="preserve"> 1 día</w:t>
+        <w:t>Interacción entre el jugador y los instructores según puntos ganados por subir de nivel [Tiempo: 0 días] Nota: Esto fue más fácil de lo que pensé no debí haberlo contemplado. HOLGURA: 1 día</w:t>
       </w:r>
     </w:p>
     <w:p>
@@ -10629,13 +10569,16 @@
         </w:numPr>
       </w:pPr>
       <w:r>
-        <w:t xml:space="preserve">El jugador no puede subir más de nivel hasta que complete el entrenamiento [Tiempo: </w:t>
-      </w:r>
-      <w:r>
-        <w:t>¿?</w:t>
+        <w:t>El jugador no puede subir más de nivel hasta que compl</w:t>
+      </w:r>
+      <w:r>
+        <w:t>ete el entrenamiento [Tiempo: 2</w:t>
       </w:r>
       <w:r>
         <w:t xml:space="preserve"> días]</w:t>
+      </w:r>
+      <w:r>
+        <w:t xml:space="preserve"> Nota: para este paso es necesario otros como el diseño de ciertas habilidades, componentes y armas. Es muy adelantado, de todos modos se realizó una base para cuando las habilidades estén programadas. Se agregó orbes que dan puntos, barra de entrenamiento y monedas. No es necesario aprobar el entrenamiento para subir de nivel ahora es libre.</w:t>
       </w:r>
     </w:p>
     <w:p>
@@ -10914,13 +10857,7 @@
         <w:spacing w:line="240" w:lineRule="auto"/>
       </w:pPr>
       <w:r>
-        <w:t xml:space="preserve">Finiquitar [Tiempo Total: ¿? </w:t>
-      </w:r>
-      <w:r>
-        <w:t xml:space="preserve"> d</w:t>
-      </w:r>
-      <w:r>
-        <w:t>ías]</w:t>
+        <w:t>Finiquitar [Tiempo Total: ¿?  días]</w:t>
       </w:r>
     </w:p>
     <w:p>
@@ -10955,28 +10892,7 @@
     </w:p>
     <w:p>
       <w:r>
-        <w:lastRenderedPageBreak/>
-        <w:t>Actividades (</w:t>
-      </w:r>
-      <w:r>
-        <w:t>Reajuste</w:t>
-      </w:r>
-      <w:r>
-        <w:t>):</w:t>
-      </w:r>
-    </w:p>
-    <w:p>
-      <w:pPr>
-        <w:pStyle w:val="Prrafodelista"/>
-      </w:pPr>
-      <w:r>
-        <w:t>HOLGURA: 3</w:t>
-      </w:r>
-      <w:r>
-        <w:t xml:space="preserve"> día</w:t>
-      </w:r>
-      <w:r>
-        <w:t>s</w:t>
+        <w:t>Actividades (Reajuste):</w:t>
       </w:r>
     </w:p>
     <w:p>
@@ -10984,8 +10900,6 @@
         <w:pStyle w:val="Prrafodelista"/>
         <w:ind w:left="360"/>
       </w:pPr>
-      <w:bookmarkStart w:id="0" w:name="_GoBack"/>
-      <w:bookmarkEnd w:id="0"/>
     </w:p>
     <w:p>
       <w:pPr>
@@ -10996,13 +10910,7 @@
         </w:numPr>
       </w:pPr>
       <w:r>
-        <w:t>Establecer atributos base por niveles [Tiempo Total: 1</w:t>
-      </w:r>
-      <w:r>
-        <w:t xml:space="preserve"> </w:t>
-      </w:r>
-      <w:r>
-        <w:t>día]</w:t>
+        <w:t>Establecer atributos base por niveles [Tiempo Total: 1 día]</w:t>
       </w:r>
     </w:p>
     <w:p>
@@ -11014,13 +10922,7 @@
         </w:numPr>
       </w:pPr>
       <w:r>
-        <w:t xml:space="preserve">Sistema de entrenamiento [Tiempo Total: </w:t>
-      </w:r>
-      <w:r>
-        <w:t>3 días</w:t>
-      </w:r>
-      <w:r>
-        <w:t xml:space="preserve">] </w:t>
+        <w:t xml:space="preserve">Sistema de entrenamiento [Tiempo Total: 3 días] </w:t>
       </w:r>
     </w:p>
     <w:p>
@@ -11032,28 +10934,7 @@
         </w:numPr>
       </w:pPr>
       <w:r>
-        <w:t>Instructores con la pila d</w:t>
-      </w:r>
-      <w:r>
-        <w:t>e habilidades y bonificaciones e i</w:t>
-      </w:r>
-      <w:r>
-        <w:t xml:space="preserve">nteracción entre el jugador y los instructores según puntos ganados por subir de nivel </w:t>
-      </w:r>
-      <w:r>
-        <w:t>.</w:t>
-      </w:r>
-      <w:r>
-        <w:t xml:space="preserve">[Tiempo: </w:t>
-      </w:r>
-      <w:r>
-        <w:t>1</w:t>
-      </w:r>
-      <w:r>
-        <w:t xml:space="preserve"> día</w:t>
-      </w:r>
-      <w:r>
-        <w:t>]</w:t>
+        <w:t>Instructores con la pila de habilidades y bonificaciones e interacción entre el jugador y los instructores según puntos ganados por subir de nivel .[Tiempo: 1 día]</w:t>
       </w:r>
     </w:p>
     <w:p>
@@ -11065,10 +10946,10 @@
         </w:numPr>
       </w:pPr>
       <w:r>
-        <w:t xml:space="preserve">El jugador no puede subir más de nivel hasta que complete el entrenamiento [Tiempo: </w:t>
-      </w:r>
-      <w:r>
-        <w:t>1</w:t>
+        <w:t>El jugador no puede subir más de nivel hasta que comp</w:t>
+      </w:r>
+      <w:r>
+        <w:t>lete el entrenamiento [Tiempo: 2</w:t>
       </w:r>
       <w:r>
         <w:t xml:space="preserve"> días]</w:t>
@@ -11086,11 +10967,10 @@
         <w:t>H</w:t>
       </w:r>
       <w:r>
-        <w:t xml:space="preserve">abilidades (20) [Tiempo Total: </w:t>
-      </w:r>
-      <w:r>
-        <w:t>7</w:t>
-      </w:r>
+        <w:t>abilidades (20) [Tiempo Total: 10</w:t>
+      </w:r>
+      <w:bookmarkStart w:id="0" w:name="_GoBack"/>
+      <w:bookmarkEnd w:id="0"/>
       <w:r>
         <w:t xml:space="preserve"> días]</w:t>
       </w:r>
@@ -11104,19 +10984,7 @@
         </w:numPr>
       </w:pPr>
       <w:r>
-        <w:t xml:space="preserve">Programar </w:t>
-      </w:r>
-      <w:r>
-        <w:t>2</w:t>
-      </w:r>
-      <w:r>
-        <w:t xml:space="preserve"> habilidades por día hasta 20 (sin las de ingeniería) [Tiempo: </w:t>
-      </w:r>
-      <w:r>
-        <w:t>10</w:t>
-      </w:r>
-      <w:r>
-        <w:t xml:space="preserve"> días]</w:t>
+        <w:t>Programar 2 habilidades por día hasta 20 (sin las de ingeniería) [Tiempo: 10 días]</w:t>
       </w:r>
     </w:p>
     <w:p>
@@ -11155,7 +11023,36 @@
         <w:spacing w:line="240" w:lineRule="auto"/>
       </w:pPr>
       <w:r>
-        <w:t>Definir los componentes que se le pueden agregar [Tiempo Total: 5 días]</w:t>
+        <w:t>Definir los componentes [Tiempo Total: 7</w:t>
+      </w:r>
+      <w:r>
+        <w:t xml:space="preserve"> días]</w:t>
+      </w:r>
+    </w:p>
+    <w:p>
+      <w:pPr>
+        <w:pStyle w:val="Prrafodelista"/>
+        <w:numPr>
+          <w:ilvl w:val="1"/>
+          <w:numId w:val="17"/>
+        </w:numPr>
+        <w:spacing w:line="240" w:lineRule="auto"/>
+      </w:pPr>
+      <w:r>
+        <w:t>Definir los componentes para juntar al robot [Tiempo: 5 días]</w:t>
+      </w:r>
+    </w:p>
+    <w:p>
+      <w:pPr>
+        <w:pStyle w:val="Prrafodelista"/>
+        <w:numPr>
+          <w:ilvl w:val="1"/>
+          <w:numId w:val="17"/>
+        </w:numPr>
+        <w:spacing w:line="240" w:lineRule="auto"/>
+      </w:pPr>
+      <w:r>
+        <w:t>Definir forma de aumentar y forjar la espada [Tiempo: 2 días]</w:t>
       </w:r>
     </w:p>
     <w:p>
@@ -13658,11 +13555,11 @@
           <c:showPercent val="0"/>
           <c:showBubbleSize val="0"/>
         </c:dLbls>
-        <c:axId val="243273056"/>
-        <c:axId val="243274176"/>
+        <c:axId val="205050528"/>
+        <c:axId val="205051088"/>
       </c:radarChart>
       <c:catAx>
-        <c:axId val="243273056"/>
+        <c:axId val="205050528"/>
         <c:scaling>
           <c:orientation val="minMax"/>
         </c:scaling>
@@ -13705,7 +13602,7 @@
             <a:endParaRPr lang="es-EC"/>
           </a:p>
         </c:txPr>
-        <c:crossAx val="243274176"/>
+        <c:crossAx val="205051088"/>
         <c:crosses val="autoZero"/>
         <c:auto val="1"/>
         <c:lblAlgn val="ctr"/>
@@ -13713,7 +13610,7 @@
         <c:noMultiLvlLbl val="0"/>
       </c:catAx>
       <c:valAx>
-        <c:axId val="243274176"/>
+        <c:axId val="205051088"/>
         <c:scaling>
           <c:orientation val="minMax"/>
         </c:scaling>
@@ -13764,7 +13661,7 @@
             <a:endParaRPr lang="es-EC"/>
           </a:p>
         </c:txPr>
-        <c:crossAx val="243273056"/>
+        <c:crossAx val="205050528"/>
         <c:crosses val="autoZero"/>
         <c:crossBetween val="between"/>
       </c:valAx>

</xml_diff>

<commit_message>
Se agregaron las habilidades: bola de fuego, Esperanza, Curación, Mago, Escudo de llamas. Falta utilizar la FMS y FMD para aumentar el bonus de daño. Código desorganizado y desperdicio de procesamiento en Updates
</commit_message>
<xml_diff>
--- a/Proyecto ado-dot valley.docx
+++ b/Proyecto ado-dot valley.docx
@@ -2808,6 +2808,19 @@
               <w:jc w:val="center"/>
             </w:pPr>
             <w:r>
+              <w:t>1</w:t>
+            </w:r>
+          </w:p>
+        </w:tc>
+        <w:tc>
+          <w:tcPr>
+            <w:tcW w:w="977" w:type="dxa"/>
+          </w:tcPr>
+          <w:p>
+            <w:pPr>
+              <w:jc w:val="center"/>
+            </w:pPr>
+            <w:r>
               <w:t>3</w:t>
             </w:r>
           </w:p>
@@ -2827,6 +2840,45 @@
         </w:tc>
         <w:tc>
           <w:tcPr>
+            <w:tcW w:w="976" w:type="dxa"/>
+          </w:tcPr>
+          <w:p>
+            <w:pPr>
+              <w:jc w:val="center"/>
+            </w:pPr>
+            <w:r>
+              <w:t>7</w:t>
+            </w:r>
+          </w:p>
+        </w:tc>
+        <w:tc>
+          <w:tcPr>
+            <w:tcW w:w="976" w:type="dxa"/>
+          </w:tcPr>
+          <w:p>
+            <w:pPr>
+              <w:jc w:val="center"/>
+            </w:pPr>
+            <w:r>
+              <w:t>9</w:t>
+            </w:r>
+          </w:p>
+        </w:tc>
+        <w:tc>
+          <w:tcPr>
+            <w:tcW w:w="976" w:type="dxa"/>
+          </w:tcPr>
+          <w:p>
+            <w:pPr>
+              <w:jc w:val="center"/>
+            </w:pPr>
+            <w:r>
+              <w:t>11</w:t>
+            </w:r>
+          </w:p>
+        </w:tc>
+        <w:tc>
+          <w:tcPr>
             <w:tcW w:w="977" w:type="dxa"/>
           </w:tcPr>
           <w:p>
@@ -2834,13 +2886,13 @@
               <w:jc w:val="center"/>
             </w:pPr>
             <w:r>
-              <w:t>10</w:t>
-            </w:r>
-          </w:p>
-        </w:tc>
-        <w:tc>
-          <w:tcPr>
-            <w:tcW w:w="976" w:type="dxa"/>
+              <w:t>13</w:t>
+            </w:r>
+          </w:p>
+        </w:tc>
+        <w:tc>
+          <w:tcPr>
+            <w:tcW w:w="962" w:type="dxa"/>
           </w:tcPr>
           <w:p>
             <w:pPr>
@@ -2848,58 +2900,6 @@
             </w:pPr>
             <w:r>
               <w:t>15</w:t>
-            </w:r>
-          </w:p>
-        </w:tc>
-        <w:tc>
-          <w:tcPr>
-            <w:tcW w:w="976" w:type="dxa"/>
-          </w:tcPr>
-          <w:p>
-            <w:pPr>
-              <w:jc w:val="center"/>
-            </w:pPr>
-            <w:r>
-              <w:t>20</w:t>
-            </w:r>
-          </w:p>
-        </w:tc>
-        <w:tc>
-          <w:tcPr>
-            <w:tcW w:w="976" w:type="dxa"/>
-          </w:tcPr>
-          <w:p>
-            <w:pPr>
-              <w:jc w:val="center"/>
-            </w:pPr>
-            <w:r>
-              <w:t>25</w:t>
-            </w:r>
-          </w:p>
-        </w:tc>
-        <w:tc>
-          <w:tcPr>
-            <w:tcW w:w="977" w:type="dxa"/>
-          </w:tcPr>
-          <w:p>
-            <w:pPr>
-              <w:jc w:val="center"/>
-            </w:pPr>
-            <w:r>
-              <w:t>30</w:t>
-            </w:r>
-          </w:p>
-        </w:tc>
-        <w:tc>
-          <w:tcPr>
-            <w:tcW w:w="962" w:type="dxa"/>
-          </w:tcPr>
-          <w:p>
-            <w:pPr>
-              <w:jc w:val="center"/>
-            </w:pPr>
-            <w:r>
-              <w:t>50</w:t>
             </w:r>
           </w:p>
         </w:tc>
@@ -4254,8 +4254,14 @@
           <w:p>
             <w:pPr>
               <w:jc w:val="center"/>
-            </w:pPr>
-            <w:r>
+              <w:rPr>
+                <w:highlight w:val="yellow"/>
+              </w:rPr>
+            </w:pPr>
+            <w:r>
+              <w:rPr>
+                <w:highlight w:val="yellow"/>
+              </w:rPr>
               <w:t>Bola de fuego</w:t>
             </w:r>
           </w:p>
@@ -4267,8 +4273,14 @@
           <w:p>
             <w:pPr>
               <w:jc w:val="center"/>
-            </w:pPr>
-            <w:r>
+              <w:rPr>
+                <w:highlight w:val="yellow"/>
+              </w:rPr>
+            </w:pPr>
+            <w:r>
+              <w:rPr>
+                <w:highlight w:val="yellow"/>
+              </w:rPr>
               <w:t>Activa</w:t>
             </w:r>
           </w:p>
@@ -4280,8 +4292,14 @@
           <w:p>
             <w:pPr>
               <w:jc w:val="center"/>
-            </w:pPr>
-            <w:r>
+              <w:rPr>
+                <w:highlight w:val="yellow"/>
+              </w:rPr>
+            </w:pPr>
+            <w:r>
+              <w:rPr>
+                <w:highlight w:val="yellow"/>
+              </w:rPr>
               <w:t>Instantáneo / 5s</w:t>
             </w:r>
           </w:p>
@@ -4293,8 +4311,14 @@
           <w:p>
             <w:pPr>
               <w:jc w:val="center"/>
-            </w:pPr>
-            <w:r>
+              <w:rPr>
+                <w:highlight w:val="yellow"/>
+              </w:rPr>
+            </w:pPr>
+            <w:r>
+              <w:rPr>
+                <w:highlight w:val="yellow"/>
+              </w:rPr>
               <w:t>M / FMD</w:t>
             </w:r>
           </w:p>
@@ -4306,8 +4330,14 @@
           <w:p>
             <w:pPr>
               <w:jc w:val="center"/>
-            </w:pPr>
-            <w:r>
+              <w:rPr>
+                <w:highlight w:val="yellow"/>
+              </w:rPr>
+            </w:pPr>
+            <w:r>
+              <w:rPr>
+                <w:highlight w:val="yellow"/>
+              </w:rPr>
               <w:t>Produce daño a los enemigos</w:t>
             </w:r>
           </w:p>
@@ -4319,8 +4349,14 @@
           <w:p>
             <w:pPr>
               <w:jc w:val="center"/>
-            </w:pPr>
-            <w:r>
+              <w:rPr>
+                <w:highlight w:val="yellow"/>
+              </w:rPr>
+            </w:pPr>
+            <w:r>
+              <w:rPr>
+                <w:highlight w:val="yellow"/>
+              </w:rPr>
               <w:t>M 20</w:t>
             </w:r>
           </w:p>
@@ -4414,8 +4450,14 @@
           <w:p>
             <w:pPr>
               <w:jc w:val="center"/>
-            </w:pPr>
-            <w:r>
+              <w:rPr>
+                <w:highlight w:val="yellow"/>
+              </w:rPr>
+            </w:pPr>
+            <w:r>
+              <w:rPr>
+                <w:highlight w:val="yellow"/>
+              </w:rPr>
               <w:t>Curación</w:t>
             </w:r>
           </w:p>
@@ -4427,8 +4469,14 @@
           <w:p>
             <w:pPr>
               <w:jc w:val="center"/>
-            </w:pPr>
-            <w:r>
+              <w:rPr>
+                <w:highlight w:val="yellow"/>
+              </w:rPr>
+            </w:pPr>
+            <w:r>
+              <w:rPr>
+                <w:highlight w:val="yellow"/>
+              </w:rPr>
               <w:t>Activa</w:t>
             </w:r>
           </w:p>
@@ -4440,9 +4488,21 @@
           <w:p>
             <w:pPr>
               <w:jc w:val="center"/>
-            </w:pPr>
-            <w:r>
-              <w:t>Instantáneo / 10s</w:t>
+              <w:rPr>
+                <w:highlight w:val="yellow"/>
+              </w:rPr>
+            </w:pPr>
+            <w:r>
+              <w:rPr>
+                <w:highlight w:val="yellow"/>
+              </w:rPr>
+              <w:t>Instantáneo / 7</w:t>
+            </w:r>
+            <w:r>
+              <w:rPr>
+                <w:highlight w:val="yellow"/>
+              </w:rPr>
+              <w:t>s</w:t>
             </w:r>
           </w:p>
         </w:tc>
@@ -4453,8 +4513,14 @@
           <w:p>
             <w:pPr>
               <w:jc w:val="center"/>
-            </w:pPr>
-            <w:r>
+              <w:rPr>
+                <w:highlight w:val="yellow"/>
+              </w:rPr>
+            </w:pPr>
+            <w:r>
+              <w:rPr>
+                <w:highlight w:val="yellow"/>
+              </w:rPr>
               <w:t>V / FMS / M</w:t>
             </w:r>
           </w:p>
@@ -4466,9 +4532,21 @@
           <w:p>
             <w:pPr>
               <w:jc w:val="center"/>
-            </w:pPr>
-            <w:r>
-              <w:t>Cura un 5% de la vida base</w:t>
+              <w:rPr>
+                <w:highlight w:val="yellow"/>
+              </w:rPr>
+            </w:pPr>
+            <w:r>
+              <w:rPr>
+                <w:highlight w:val="yellow"/>
+              </w:rPr>
+              <w:t>Cura un 10</w:t>
+            </w:r>
+            <w:r>
+              <w:rPr>
+                <w:highlight w:val="yellow"/>
+              </w:rPr>
+              <w:t>% de la vida base</w:t>
             </w:r>
           </w:p>
         </w:tc>
@@ -4479,9 +4557,15 @@
           <w:p>
             <w:pPr>
               <w:jc w:val="center"/>
-            </w:pPr>
-            <w:r>
-              <w:t>M 30</w:t>
+              <w:rPr>
+                <w:highlight w:val="yellow"/>
+              </w:rPr>
+            </w:pPr>
+            <w:r>
+              <w:rPr>
+                <w:highlight w:val="yellow"/>
+              </w:rPr>
+              <w:t>M 25</w:t>
             </w:r>
           </w:p>
         </w:tc>
@@ -4654,8 +4738,14 @@
           <w:p>
             <w:pPr>
               <w:jc w:val="center"/>
-            </w:pPr>
-            <w:r>
+              <w:rPr>
+                <w:highlight w:val="yellow"/>
+              </w:rPr>
+            </w:pPr>
+            <w:r>
+              <w:rPr>
+                <w:highlight w:val="yellow"/>
+              </w:rPr>
               <w:t>Escudo de llamas</w:t>
             </w:r>
           </w:p>
@@ -4667,8 +4757,14 @@
           <w:p>
             <w:pPr>
               <w:jc w:val="center"/>
-            </w:pPr>
-            <w:r>
+              <w:rPr>
+                <w:highlight w:val="yellow"/>
+              </w:rPr>
+            </w:pPr>
+            <w:r>
+              <w:rPr>
+                <w:highlight w:val="yellow"/>
+              </w:rPr>
               <w:t>Activa</w:t>
             </w:r>
           </w:p>
@@ -4680,8 +4776,14 @@
           <w:p>
             <w:pPr>
               <w:jc w:val="center"/>
-            </w:pPr>
-            <w:r>
+              <w:rPr>
+                <w:highlight w:val="yellow"/>
+              </w:rPr>
+            </w:pPr>
+            <w:r>
+              <w:rPr>
+                <w:highlight w:val="yellow"/>
+              </w:rPr>
               <w:t>1 min / 3 min</w:t>
             </w:r>
           </w:p>
@@ -4693,8 +4795,14 @@
           <w:p>
             <w:pPr>
               <w:jc w:val="center"/>
-            </w:pPr>
-            <w:r>
+              <w:rPr>
+                <w:highlight w:val="yellow"/>
+              </w:rPr>
+            </w:pPr>
+            <w:r>
+              <w:rPr>
+                <w:highlight w:val="yellow"/>
+              </w:rPr>
               <w:t>V / M / D / E / B / FF</w:t>
             </w:r>
           </w:p>
@@ -4706,9 +4814,27 @@
           <w:p>
             <w:pPr>
               <w:jc w:val="center"/>
-            </w:pPr>
-            <w:r>
-              <w:t>Produce daño de fuego y aumenta sus estadísticas de defensa un 20% y fuerza física un 50%</w:t>
+              <w:rPr>
+                <w:highlight w:val="yellow"/>
+              </w:rPr>
+            </w:pPr>
+            <w:r>
+              <w:rPr>
+                <w:highlight w:val="yellow"/>
+              </w:rPr>
+              <w:t xml:space="preserve">Produce daño de fuego y aumenta sus </w:t>
+            </w:r>
+            <w:r>
+              <w:rPr>
+                <w:highlight w:val="yellow"/>
+              </w:rPr>
+              <w:t>estadísticas de defensa un 50% y fuerza física un 3</w:t>
+            </w:r>
+            <w:r>
+              <w:rPr>
+                <w:highlight w:val="yellow"/>
+              </w:rPr>
+              <w:t>0%</w:t>
             </w:r>
           </w:p>
         </w:tc>
@@ -4719,16 +4845,28 @@
           <w:p>
             <w:pPr>
               <w:jc w:val="center"/>
-            </w:pPr>
-            <w:r>
+              <w:rPr>
+                <w:highlight w:val="yellow"/>
+              </w:rPr>
+            </w:pPr>
+            <w:r>
+              <w:rPr>
+                <w:highlight w:val="yellow"/>
+              </w:rPr>
               <w:t>M 50%</w:t>
             </w:r>
           </w:p>
           <w:p>
             <w:pPr>
               <w:jc w:val="center"/>
-            </w:pPr>
-            <w:r>
+              <w:rPr>
+                <w:highlight w:val="yellow"/>
+              </w:rPr>
+            </w:pPr>
+            <w:r>
+              <w:rPr>
+                <w:highlight w:val="yellow"/>
+              </w:rPr>
               <w:t>R 50%</w:t>
             </w:r>
           </w:p>
@@ -4742,8 +4880,14 @@
           <w:p>
             <w:pPr>
               <w:jc w:val="center"/>
-            </w:pPr>
-            <w:r>
+              <w:rPr>
+                <w:highlight w:val="yellow"/>
+              </w:rPr>
+            </w:pPr>
+            <w:r>
+              <w:rPr>
+                <w:highlight w:val="yellow"/>
+              </w:rPr>
               <w:t>Esperanza</w:t>
             </w:r>
           </w:p>
@@ -4755,8 +4899,14 @@
           <w:p>
             <w:pPr>
               <w:jc w:val="center"/>
-            </w:pPr>
-            <w:r>
+              <w:rPr>
+                <w:highlight w:val="yellow"/>
+              </w:rPr>
+            </w:pPr>
+            <w:r>
+              <w:rPr>
+                <w:highlight w:val="yellow"/>
+              </w:rPr>
               <w:t>Activa</w:t>
             </w:r>
           </w:p>
@@ -4768,9 +4918,21 @@
           <w:p>
             <w:pPr>
               <w:jc w:val="center"/>
-            </w:pPr>
-            <w:r>
-              <w:t>10s / 20s</w:t>
+              <w:rPr>
+                <w:highlight w:val="yellow"/>
+              </w:rPr>
+            </w:pPr>
+            <w:r>
+              <w:rPr>
+                <w:highlight w:val="yellow"/>
+              </w:rPr>
+              <w:t>10s / 5</w:t>
+            </w:r>
+            <w:r>
+              <w:rPr>
+                <w:highlight w:val="yellow"/>
+              </w:rPr>
+              <w:t>s</w:t>
             </w:r>
           </w:p>
         </w:tc>
@@ -4781,9 +4943,15 @@
           <w:p>
             <w:pPr>
               <w:jc w:val="center"/>
-            </w:pPr>
-            <w:r>
-              <w:t>M / V / RV / FMS</w:t>
+              <w:rPr>
+                <w:highlight w:val="yellow"/>
+              </w:rPr>
+            </w:pPr>
+            <w:r>
+              <w:rPr>
+                <w:highlight w:val="yellow"/>
+              </w:rPr>
+              <w:t xml:space="preserve"> V / FMS</w:t>
             </w:r>
           </w:p>
         </w:tc>
@@ -4794,8 +4962,14 @@
           <w:p>
             <w:pPr>
               <w:jc w:val="center"/>
-            </w:pPr>
-            <w:r>
+              <w:rPr>
+                <w:highlight w:val="yellow"/>
+              </w:rPr>
+            </w:pPr>
+            <w:r>
+              <w:rPr>
+                <w:highlight w:val="yellow"/>
+              </w:rPr>
               <w:t>Cura un 1% de la vida del objetivo cada segundo</w:t>
             </w:r>
           </w:p>
@@ -4807,8 +4981,14 @@
           <w:p>
             <w:pPr>
               <w:jc w:val="center"/>
-            </w:pPr>
-            <w:r>
+              <w:rPr>
+                <w:highlight w:val="yellow"/>
+              </w:rPr>
+            </w:pPr>
+            <w:r>
+              <w:rPr>
+                <w:highlight w:val="yellow"/>
+              </w:rPr>
               <w:t>M 25</w:t>
             </w:r>
           </w:p>
@@ -4902,8 +5082,14 @@
           <w:p>
             <w:pPr>
               <w:jc w:val="center"/>
-            </w:pPr>
-            <w:r>
+              <w:rPr>
+                <w:highlight w:val="yellow"/>
+              </w:rPr>
+            </w:pPr>
+            <w:r>
+              <w:rPr>
+                <w:highlight w:val="yellow"/>
+              </w:rPr>
               <w:t>Mago</w:t>
             </w:r>
           </w:p>
@@ -4915,8 +5101,14 @@
           <w:p>
             <w:pPr>
               <w:jc w:val="center"/>
-            </w:pPr>
-            <w:r>
+              <w:rPr>
+                <w:highlight w:val="yellow"/>
+              </w:rPr>
+            </w:pPr>
+            <w:r>
+              <w:rPr>
+                <w:highlight w:val="yellow"/>
+              </w:rPr>
               <w:t>Pasiva</w:t>
             </w:r>
           </w:p>
@@ -4928,8 +5120,14 @@
           <w:p>
             <w:pPr>
               <w:jc w:val="center"/>
-            </w:pPr>
-            <w:r>
+              <w:rPr>
+                <w:highlight w:val="yellow"/>
+              </w:rPr>
+            </w:pPr>
+            <w:r>
+              <w:rPr>
+                <w:highlight w:val="yellow"/>
+              </w:rPr>
               <w:t>-</w:t>
             </w:r>
           </w:p>
@@ -4941,8 +5139,14 @@
           <w:p>
             <w:pPr>
               <w:jc w:val="center"/>
-            </w:pPr>
-            <w:r>
+              <w:rPr>
+                <w:highlight w:val="yellow"/>
+              </w:rPr>
+            </w:pPr>
+            <w:r>
+              <w:rPr>
+                <w:highlight w:val="yellow"/>
+              </w:rPr>
               <w:t>RM / M</w:t>
             </w:r>
           </w:p>
@@ -4954,8 +5158,14 @@
           <w:p>
             <w:pPr>
               <w:jc w:val="center"/>
-            </w:pPr>
-            <w:r>
+              <w:rPr>
+                <w:highlight w:val="yellow"/>
+              </w:rPr>
+            </w:pPr>
+            <w:r>
+              <w:rPr>
+                <w:highlight w:val="yellow"/>
+              </w:rPr>
               <w:t>Triplica la regeneración de maná y el valor base de maná</w:t>
             </w:r>
           </w:p>
@@ -4967,8 +5177,14 @@
           <w:p>
             <w:pPr>
               <w:jc w:val="center"/>
-            </w:pPr>
-            <w:r>
+              <w:rPr>
+                <w:highlight w:val="yellow"/>
+              </w:rPr>
+            </w:pPr>
+            <w:r>
+              <w:rPr>
+                <w:highlight w:val="yellow"/>
+              </w:rPr>
               <w:t>-</w:t>
             </w:r>
           </w:p>
@@ -10503,6 +10719,9 @@
         <w:t>Desarrollo real</w:t>
       </w:r>
       <w:r>
+        <w:t xml:space="preserve"> con reajuste</w:t>
+      </w:r>
+      <w:r>
         <w:t>):</w:t>
       </w:r>
     </w:p>
@@ -10590,7 +10809,7 @@
         </w:numPr>
       </w:pPr>
       <w:r>
-        <w:t>Destrezas y habilidades (20) [Tiempo Total: ¿?  días]</w:t>
+        <w:t>Habilidades (20) [Tiempo Total: 10 días]</w:t>
       </w:r>
     </w:p>
     <w:p>
@@ -10602,19 +10821,45 @@
         </w:numPr>
       </w:pPr>
       <w:r>
-        <w:t>Agregar el árbol de entrenamiento al jugador. [Tiempo: ¿? días]</w:t>
-      </w:r>
-    </w:p>
-    <w:p>
-      <w:pPr>
-        <w:pStyle w:val="Prrafodelista"/>
-        <w:numPr>
-          <w:ilvl w:val="1"/>
-          <w:numId w:val="16"/>
-        </w:numPr>
-      </w:pPr>
-      <w:r>
-        <w:t>Programar 3 habilidades por día hasta 20 (sin las de ingeniería) [Tiempo: ¿?  días]</w:t>
+        <w:t xml:space="preserve">Programar 2 habilidades por día hasta 20 (sin las de ingeniería) [Tiempo: 10 días] (nota: primer día se realizó las habilidades: Bola de fuego, Curación; se utilizó tiempo en conceptos y diseño de los sprites. Se </w:t>
+      </w:r>
+      <w:proofErr w:type="spellStart"/>
+      <w:r>
+        <w:t>nerfearon</w:t>
+      </w:r>
+      <w:proofErr w:type="spellEnd"/>
+      <w:r>
+        <w:t xml:space="preserve"> estadísticas de regeneración de vida)</w:t>
+      </w:r>
+      <w:r>
+        <w:t xml:space="preserve"> </w:t>
+      </w:r>
+      <w:r>
+        <w:t>(nota:</w:t>
+      </w:r>
+      <w:r>
+        <w:t xml:space="preserve"> el segundo día se programó 3 habilidades; Esperanza, Escudo de llamas y una habilidad pasiva llamada Mago</w:t>
+      </w:r>
+      <w:proofErr w:type="gramStart"/>
+      <w:r>
+        <w:t xml:space="preserve">. </w:t>
+      </w:r>
+      <w:proofErr w:type="gramEnd"/>
+      <w:r>
+        <w:t xml:space="preserve">FALTA contemplar el uso de Fuerza Mágica Sanadora para aumentar el </w:t>
+      </w:r>
+      <w:proofErr w:type="spellStart"/>
+      <w:r>
+        <w:t>bonus</w:t>
+      </w:r>
+      <w:proofErr w:type="spellEnd"/>
+      <w:r>
+        <w:t xml:space="preserve"> de curación</w:t>
+      </w:r>
+      <w:bookmarkStart w:id="0" w:name="_GoBack"/>
+      <w:bookmarkEnd w:id="0"/>
+      <w:r>
+        <w:t>)</w:t>
       </w:r>
     </w:p>
     <w:p>
@@ -10627,7 +10872,7 @@
         <w:spacing w:line="240" w:lineRule="auto"/>
       </w:pPr>
       <w:r>
-        <w:t>Depuración, optimización y documentación de código. [Tiempo Total: ¿?  días]</w:t>
+        <w:t>Depuración, optimización y documentación de código. [Tiempo Total: 2 días]</w:t>
       </w:r>
     </w:p>
     <w:p>
@@ -10640,7 +10885,7 @@
         <w:spacing w:line="240" w:lineRule="auto"/>
       </w:pPr>
       <w:r>
-        <w:t>Programar un pseudo compilador que le dé órdenes a un robot [Tiempo Total: ¿?  días].</w:t>
+        <w:t>Programar un pseudo compilador que le dé órdenes a un robot [Tiempo Total: 4 días].</w:t>
       </w:r>
     </w:p>
     <w:p>
@@ -10653,7 +10898,33 @@
         <w:spacing w:line="240" w:lineRule="auto"/>
       </w:pPr>
       <w:r>
-        <w:t>Definir los componentes que se le pueden agregar [Tiempo Total: ¿?  días]</w:t>
+        <w:t>Definir los componentes [Tiempo Total: 7 días]</w:t>
+      </w:r>
+    </w:p>
+    <w:p>
+      <w:pPr>
+        <w:pStyle w:val="Prrafodelista"/>
+        <w:numPr>
+          <w:ilvl w:val="1"/>
+          <w:numId w:val="16"/>
+        </w:numPr>
+        <w:spacing w:line="240" w:lineRule="auto"/>
+      </w:pPr>
+      <w:r>
+        <w:t>Definir los componentes para juntar al robot [Tiempo: 5 días]</w:t>
+      </w:r>
+    </w:p>
+    <w:p>
+      <w:pPr>
+        <w:pStyle w:val="Prrafodelista"/>
+        <w:numPr>
+          <w:ilvl w:val="1"/>
+          <w:numId w:val="16"/>
+        </w:numPr>
+        <w:spacing w:line="240" w:lineRule="auto"/>
+      </w:pPr>
+      <w:r>
+        <w:t>Definir forma de aumentar y forjar la espada [Tiempo: 2 días]</w:t>
       </w:r>
     </w:p>
     <w:p>
@@ -10666,7 +10937,7 @@
         <w:spacing w:line="240" w:lineRule="auto"/>
       </w:pPr>
       <w:r>
-        <w:t>Programar un robot simple [Tiempo Total: ¿?  días]</w:t>
+        <w:t>Programar un robot simple [Tiempo Total: 2 días]</w:t>
       </w:r>
     </w:p>
     <w:p>
@@ -10679,7 +10950,7 @@
         <w:spacing w:line="240" w:lineRule="auto"/>
       </w:pPr>
       <w:r>
-        <w:t>Programar un avión simple de ataque [Tiempo Total: ¿?  días]</w:t>
+        <w:t>Programar un avión simple de ataque [Tiempo Total: 2 días]</w:t>
       </w:r>
     </w:p>
     <w:p>
@@ -10692,7 +10963,7 @@
         <w:spacing w:line="240" w:lineRule="auto"/>
       </w:pPr>
       <w:r>
-        <w:t>Programar la IA de la habilidad para que los robots ataquen con todos los componentes [Tiempo Total: ¿?  días]</w:t>
+        <w:t>Programar la IA de la habilidad para que los robots ataquen con todos los componentes [Tiempo Total: 3 días]</w:t>
       </w:r>
     </w:p>
     <w:p>
@@ -10705,7 +10976,7 @@
         <w:spacing w:line="240" w:lineRule="auto"/>
       </w:pPr>
       <w:r>
-        <w:t>Rediseño de sprites y mapas [Tiempo Total: ¿?  días]</w:t>
+        <w:t>Rediseño de sprites y mapas [Tiempo Total: 2 días]</w:t>
       </w:r>
     </w:p>
     <w:p>
@@ -10718,7 +10989,7 @@
         <w:spacing w:line="240" w:lineRule="auto"/>
       </w:pPr>
       <w:r>
-        <w:t>Escribir la historia para el juego [Tiempo Total: ¿?  días]</w:t>
+        <w:t>Escribir la historia para el juego [Tiempo Total: 3 días]</w:t>
       </w:r>
     </w:p>
     <w:p>
@@ -10731,7 +11002,7 @@
         <w:spacing w:line="240" w:lineRule="auto"/>
       </w:pPr>
       <w:r>
-        <w:t>Integrar la historia en diálogos [Tiempo Total: ¿?  días]</w:t>
+        <w:t>Integrar la historia en diálogos [Tiempo Total: 5 días]</w:t>
       </w:r>
     </w:p>
     <w:p>
@@ -10744,7 +11015,7 @@
         <w:spacing w:line="240" w:lineRule="auto"/>
       </w:pPr>
       <w:r>
-        <w:t>Establecer un sistema de bolsa [Tiempo Total: ¿?  días]</w:t>
+        <w:t>Establecer un sistema de bolsa [Tiempo Total: 2 días]</w:t>
       </w:r>
     </w:p>
     <w:p>
@@ -10757,7 +11028,7 @@
         <w:spacing w:line="240" w:lineRule="auto"/>
       </w:pPr>
       <w:r>
-        <w:t>Crear desafíos de inglés, financieros y de programación [Tiempo Total: ¿? días ]</w:t>
+        <w:t>Crear desafíos de inglés, financieros y de programación [Tiempo Total: 4 días ]</w:t>
       </w:r>
     </w:p>
     <w:p>
@@ -10778,7 +11049,7 @@
       </w:r>
       <w:proofErr w:type="spellEnd"/>
       <w:r>
-        <w:t>) [Tiempo: ¿? días]</w:t>
+        <w:t>) [Tiempo: 1 días]</w:t>
       </w:r>
     </w:p>
     <w:p>
@@ -10805,7 +11076,7 @@
         <w:t xml:space="preserve"> </w:t>
       </w:r>
       <w:r>
-        <w:t>[Tiempo: ¿? días]</w:t>
+        <w:t>[Tiempo: 1 días]</w:t>
       </w:r>
     </w:p>
     <w:p>
@@ -10818,7 +11089,7 @@
         <w:spacing w:line="240" w:lineRule="auto"/>
       </w:pPr>
       <w:r>
-        <w:t>3 desafíos de programación (codificación) [Tiempo: ¿? días]</w:t>
+        <w:t>3 desafíos de programación (codificación) [Tiempo: 2 días]</w:t>
       </w:r>
     </w:p>
     <w:p>
@@ -10831,7 +11102,7 @@
         <w:spacing w:line="240" w:lineRule="auto"/>
       </w:pPr>
       <w:r>
-        <w:t>Agregar posibilidad de guardado [Tiempo Total: ¿? días]</w:t>
+        <w:t>Agregar posibilidad de guardado [Tiempo Total: 2 días]</w:t>
       </w:r>
     </w:p>
     <w:p>
@@ -10844,7 +11115,7 @@
         <w:spacing w:line="240" w:lineRule="auto"/>
       </w:pPr>
       <w:r>
-        <w:t>Diseñar agregar una mazmorra con tres mapas aleatorios con enemigos y uno final con el jefe [Tiempo Total: ¿?  días]</w:t>
+        <w:t>Diseñar agregar una mazmorra con tres mapas aleatorios con enemigos y uno final con el jefe [Tiempo Total: 5 días]</w:t>
       </w:r>
     </w:p>
     <w:p>
@@ -10857,12 +11128,17 @@
         <w:spacing w:line="240" w:lineRule="auto"/>
       </w:pPr>
       <w:r>
-        <w:t>Finiquitar [Tiempo Total: ¿?  días]</w:t>
-      </w:r>
-    </w:p>
-    <w:p>
-      <w:pPr>
-        <w:spacing w:line="240" w:lineRule="auto"/>
+        <w:lastRenderedPageBreak/>
+        <w:t>Finiquitar [Tiempo Total: 1 días]</w:t>
+      </w:r>
+    </w:p>
+    <w:p>
+      <w:pPr>
+        <w:pStyle w:val="Prrafodelista"/>
+        <w:numPr>
+          <w:ilvl w:val="0"/>
+          <w:numId w:val="16"/>
+        </w:numPr>
       </w:pPr>
     </w:p>
     <w:p>
@@ -10969,8 +11245,6 @@
       <w:r>
         <w:t>abilidades (20) [Tiempo Total: 10</w:t>
       </w:r>
-      <w:bookmarkStart w:id="0" w:name="_GoBack"/>
-      <w:bookmarkEnd w:id="0"/>
       <w:r>
         <w:t xml:space="preserve"> días]</w:t>
       </w:r>
@@ -13555,11 +13829,11 @@
           <c:showPercent val="0"/>
           <c:showBubbleSize val="0"/>
         </c:dLbls>
-        <c:axId val="205050528"/>
-        <c:axId val="205051088"/>
+        <c:axId val="239971760"/>
+        <c:axId val="239968960"/>
       </c:radarChart>
       <c:catAx>
-        <c:axId val="205050528"/>
+        <c:axId val="239971760"/>
         <c:scaling>
           <c:orientation val="minMax"/>
         </c:scaling>
@@ -13602,7 +13876,7 @@
             <a:endParaRPr lang="es-EC"/>
           </a:p>
         </c:txPr>
-        <c:crossAx val="205051088"/>
+        <c:crossAx val="239968960"/>
         <c:crosses val="autoZero"/>
         <c:auto val="1"/>
         <c:lblAlgn val="ctr"/>
@@ -13610,7 +13884,7 @@
         <c:noMultiLvlLbl val="0"/>
       </c:catAx>
       <c:valAx>
-        <c:axId val="205051088"/>
+        <c:axId val="239968960"/>
         <c:scaling>
           <c:orientation val="minMax"/>
         </c:scaling>
@@ -13661,7 +13935,7 @@
             <a:endParaRPr lang="es-EC"/>
           </a:p>
         </c:txPr>
-        <c:crossAx val="205050528"/>
+        <c:crossAx val="239971760"/>
         <c:crosses val="autoZero"/>
         <c:crossBetween val="between"/>
       </c:valAx>

</xml_diff>

<commit_message>
Se agrega Rabiar y VAmpirismo
</commit_message>
<xml_diff>
--- a/Proyecto ado-dot valley.docx
+++ b/Proyecto ado-dot valley.docx
@@ -5599,8 +5599,14 @@
           <w:p>
             <w:pPr>
               <w:jc w:val="center"/>
-            </w:pPr>
-            <w:r>
+              <w:rPr>
+                <w:highlight w:val="yellow"/>
+              </w:rPr>
+            </w:pPr>
+            <w:r>
+              <w:rPr>
+                <w:highlight w:val="yellow"/>
+              </w:rPr>
               <w:t>Rabiar</w:t>
             </w:r>
           </w:p>
@@ -5612,8 +5618,14 @@
           <w:p>
             <w:pPr>
               <w:jc w:val="center"/>
-            </w:pPr>
-            <w:r>
+              <w:rPr>
+                <w:highlight w:val="yellow"/>
+              </w:rPr>
+            </w:pPr>
+            <w:r>
+              <w:rPr>
+                <w:highlight w:val="yellow"/>
+              </w:rPr>
               <w:t>Activa</w:t>
             </w:r>
           </w:p>
@@ -5625,9 +5637,21 @@
           <w:p>
             <w:pPr>
               <w:jc w:val="center"/>
-            </w:pPr>
-            <w:r>
-              <w:t>3s /1min</w:t>
+              <w:rPr>
+                <w:highlight w:val="yellow"/>
+              </w:rPr>
+            </w:pPr>
+            <w:r>
+              <w:rPr>
+                <w:highlight w:val="yellow"/>
+              </w:rPr>
+              <w:t>10</w:t>
+            </w:r>
+            <w:r>
+              <w:rPr>
+                <w:highlight w:val="yellow"/>
+              </w:rPr>
+              <w:t>s /1min</w:t>
             </w:r>
           </w:p>
         </w:tc>
@@ -5638,9 +5662,27 @@
           <w:p>
             <w:pPr>
               <w:jc w:val="center"/>
-            </w:pPr>
-            <w:r>
-              <w:t>R / FF / VM</w:t>
+              <w:rPr>
+                <w:highlight w:val="yellow"/>
+              </w:rPr>
+            </w:pPr>
+            <w:r>
+              <w:rPr>
+                <w:highlight w:val="yellow"/>
+              </w:rPr>
+              <w:t>R / FF</w:t>
+            </w:r>
+            <w:r>
+              <w:rPr>
+                <w:highlight w:val="yellow"/>
+              </w:rPr>
+              <w:t xml:space="preserve"> / FMD</w:t>
+            </w:r>
+            <w:r>
+              <w:rPr>
+                <w:highlight w:val="yellow"/>
+              </w:rPr>
+              <w:t xml:space="preserve"> / VM</w:t>
             </w:r>
           </w:p>
         </w:tc>
@@ -5651,8 +5693,14 @@
           <w:p>
             <w:pPr>
               <w:jc w:val="center"/>
-            </w:pPr>
-            <w:r>
+              <w:rPr>
+                <w:highlight w:val="yellow"/>
+              </w:rPr>
+            </w:pPr>
+            <w:r>
+              <w:rPr>
+                <w:highlight w:val="yellow"/>
+              </w:rPr>
               <w:t>Duplica todo el daño producido. VM aumentada ligeramente</w:t>
             </w:r>
           </w:p>
@@ -5664,8 +5712,14 @@
           <w:p>
             <w:pPr>
               <w:jc w:val="center"/>
-            </w:pPr>
-            <w:r>
+              <w:rPr>
+                <w:highlight w:val="yellow"/>
+              </w:rPr>
+            </w:pPr>
+            <w:r>
+              <w:rPr>
+                <w:highlight w:val="yellow"/>
+              </w:rPr>
               <w:t>R 10</w:t>
             </w:r>
           </w:p>
@@ -6164,8 +6218,14 @@
           <w:p>
             <w:pPr>
               <w:jc w:val="center"/>
-            </w:pPr>
-            <w:r>
+              <w:rPr>
+                <w:highlight w:val="yellow"/>
+              </w:rPr>
+            </w:pPr>
+            <w:r>
+              <w:rPr>
+                <w:highlight w:val="yellow"/>
+              </w:rPr>
               <w:t>Vampirismo</w:t>
             </w:r>
           </w:p>
@@ -6177,8 +6237,14 @@
           <w:p>
             <w:pPr>
               <w:jc w:val="center"/>
-            </w:pPr>
-            <w:r>
+              <w:rPr>
+                <w:highlight w:val="yellow"/>
+              </w:rPr>
+            </w:pPr>
+            <w:r>
+              <w:rPr>
+                <w:highlight w:val="yellow"/>
+              </w:rPr>
               <w:t>Pasiva</w:t>
             </w:r>
           </w:p>
@@ -6190,8 +6256,14 @@
           <w:p>
             <w:pPr>
               <w:jc w:val="center"/>
-            </w:pPr>
-            <w:r>
+              <w:rPr>
+                <w:highlight w:val="yellow"/>
+              </w:rPr>
+            </w:pPr>
+            <w:r>
+              <w:rPr>
+                <w:highlight w:val="yellow"/>
+              </w:rPr>
               <w:t>-</w:t>
             </w:r>
           </w:p>
@@ -6203,8 +6275,14 @@
           <w:p>
             <w:pPr>
               <w:jc w:val="center"/>
-            </w:pPr>
-            <w:r>
+              <w:rPr>
+                <w:highlight w:val="yellow"/>
+              </w:rPr>
+            </w:pPr>
+            <w:r>
+              <w:rPr>
+                <w:highlight w:val="yellow"/>
+              </w:rPr>
               <w:t>V / FF</w:t>
             </w:r>
           </w:p>
@@ -6216,9 +6294,27 @@
           <w:p>
             <w:pPr>
               <w:jc w:val="center"/>
-            </w:pPr>
-            <w:r>
-              <w:t>Robo de vida con ataques físicos igual a un 2% del daño producido</w:t>
+              <w:rPr>
+                <w:highlight w:val="yellow"/>
+              </w:rPr>
+            </w:pPr>
+            <w:r>
+              <w:rPr>
+                <w:highlight w:val="yellow"/>
+              </w:rPr>
+              <w:t>Robo de vida con ataques</w:t>
+            </w:r>
+            <w:r>
+              <w:rPr>
+                <w:highlight w:val="yellow"/>
+              </w:rPr>
+              <w:t xml:space="preserve"> igual a un 5</w:t>
+            </w:r>
+            <w:r>
+              <w:rPr>
+                <w:highlight w:val="yellow"/>
+              </w:rPr>
+              <w:t>% del daño producido</w:t>
             </w:r>
           </w:p>
         </w:tc>
@@ -6229,8 +6325,14 @@
           <w:p>
             <w:pPr>
               <w:jc w:val="center"/>
-            </w:pPr>
-            <w:r>
+              <w:rPr>
+                <w:highlight w:val="yellow"/>
+              </w:rPr>
+            </w:pPr>
+            <w:r>
+              <w:rPr>
+                <w:highlight w:val="yellow"/>
+              </w:rPr>
               <w:t>-</w:t>
             </w:r>
           </w:p>
@@ -10835,18 +10937,7 @@
         <w:t xml:space="preserve"> </w:t>
       </w:r>
       <w:r>
-        <w:t>(nota:</w:t>
-      </w:r>
-      <w:r>
-        <w:t xml:space="preserve"> el segundo día se programó 3 habilidades; Esperanza, Escudo de llamas y una habilidad pasiva llamada Mago</w:t>
-      </w:r>
-      <w:proofErr w:type="gramStart"/>
-      <w:r>
-        <w:t xml:space="preserve">. </w:t>
-      </w:r>
-      <w:proofErr w:type="gramEnd"/>
-      <w:r>
-        <w:t xml:space="preserve">FALTA contemplar el uso de Fuerza Mágica Sanadora para aumentar el </w:t>
+        <w:t xml:space="preserve">(nota: el segundo día se programó 3 habilidades; Esperanza, Escudo de llamas y una habilidad pasiva llamada Mago. FALTA contemplar el uso de Fuerza Mágica Sanadora para aumentar el </w:t>
       </w:r>
       <w:proofErr w:type="spellStart"/>
       <w:r>
@@ -10854,13 +10945,13 @@
       </w:r>
       <w:proofErr w:type="spellEnd"/>
       <w:r>
-        <w:t xml:space="preserve"> de curación</w:t>
+        <w:t xml:space="preserve"> de curación)</w:t>
+      </w:r>
+      <w:r>
+        <w:t xml:space="preserve"> (Nota: se agregó vampirismo y rabiar)</w:t>
       </w:r>
       <w:bookmarkStart w:id="0" w:name="_GoBack"/>
       <w:bookmarkEnd w:id="0"/>
-      <w:r>
-        <w:t>)</w:t>
-      </w:r>
     </w:p>
     <w:p>
       <w:pPr>
@@ -11115,6 +11206,7 @@
         <w:spacing w:line="240" w:lineRule="auto"/>
       </w:pPr>
       <w:r>
+        <w:lastRenderedPageBreak/>
         <w:t>Diseñar agregar una mazmorra con tres mapas aleatorios con enemigos y uno final con el jefe [Tiempo Total: 5 días]</w:t>
       </w:r>
     </w:p>
@@ -11128,7 +11220,6 @@
         <w:spacing w:line="240" w:lineRule="auto"/>
       </w:pPr>
       <w:r>
-        <w:lastRenderedPageBreak/>
         <w:t>Finiquitar [Tiempo Total: 1 días]</w:t>
       </w:r>
     </w:p>
@@ -13829,11 +13920,11 @@
           <c:showPercent val="0"/>
           <c:showBubbleSize val="0"/>
         </c:dLbls>
-        <c:axId val="239971760"/>
-        <c:axId val="239968960"/>
+        <c:axId val="200941680"/>
+        <c:axId val="200928240"/>
       </c:radarChart>
       <c:catAx>
-        <c:axId val="239971760"/>
+        <c:axId val="200941680"/>
         <c:scaling>
           <c:orientation val="minMax"/>
         </c:scaling>
@@ -13876,7 +13967,7 @@
             <a:endParaRPr lang="es-EC"/>
           </a:p>
         </c:txPr>
-        <c:crossAx val="239968960"/>
+        <c:crossAx val="200928240"/>
         <c:crosses val="autoZero"/>
         <c:auto val="1"/>
         <c:lblAlgn val="ctr"/>
@@ -13884,7 +13975,7 @@
         <c:noMultiLvlLbl val="0"/>
       </c:catAx>
       <c:valAx>
-        <c:axId val="239968960"/>
+        <c:axId val="200928240"/>
         <c:scaling>
           <c:orientation val="minMax"/>
         </c:scaling>
@@ -13935,7 +14026,7 @@
             <a:endParaRPr lang="es-EC"/>
           </a:p>
         </c:txPr>
-        <c:crossAx val="239971760"/>
+        <c:crossAx val="200941680"/>
         <c:crosses val="autoZero"/>
         <c:crossBetween val="between"/>
       </c:valAx>

</xml_diff>

<commit_message>
Se puede detener el tiempo. Inicio de la depuracion
</commit_message>
<xml_diff>
--- a/Proyecto ado-dot valley.docx
+++ b/Proyecto ado-dot valley.docx
@@ -4578,8 +4578,14 @@
           <w:p>
             <w:pPr>
               <w:jc w:val="center"/>
-            </w:pPr>
-            <w:r>
+              <w:rPr>
+                <w:highlight w:val="yellow"/>
+              </w:rPr>
+            </w:pPr>
+            <w:r>
+              <w:rPr>
+                <w:highlight w:val="yellow"/>
+              </w:rPr>
               <w:t>Detener el tiempo</w:t>
             </w:r>
           </w:p>
@@ -4591,8 +4597,14 @@
           <w:p>
             <w:pPr>
               <w:jc w:val="center"/>
-            </w:pPr>
-            <w:r>
+              <w:rPr>
+                <w:highlight w:val="yellow"/>
+              </w:rPr>
+            </w:pPr>
+            <w:r>
+              <w:rPr>
+                <w:highlight w:val="yellow"/>
+              </w:rPr>
               <w:t>Activa</w:t>
             </w:r>
           </w:p>
@@ -4604,9 +4616,21 @@
           <w:p>
             <w:pPr>
               <w:jc w:val="center"/>
-            </w:pPr>
-            <w:r>
-              <w:t>2s / 3min</w:t>
+              <w:rPr>
+                <w:highlight w:val="yellow"/>
+              </w:rPr>
+            </w:pPr>
+            <w:r>
+              <w:rPr>
+                <w:highlight w:val="yellow"/>
+              </w:rPr>
+              <w:t>5</w:t>
+            </w:r>
+            <w:r>
+              <w:rPr>
+                <w:highlight w:val="yellow"/>
+              </w:rPr>
+              <w:t>s / 3min</w:t>
             </w:r>
           </w:p>
         </w:tc>
@@ -4617,8 +4641,14 @@
           <w:p>
             <w:pPr>
               <w:jc w:val="center"/>
-            </w:pPr>
-            <w:r>
+              <w:rPr>
+                <w:highlight w:val="yellow"/>
+              </w:rPr>
+            </w:pPr>
+            <w:r>
+              <w:rPr>
+                <w:highlight w:val="yellow"/>
+              </w:rPr>
               <w:t>M</w:t>
             </w:r>
           </w:p>
@@ -4630,8 +4660,14 @@
           <w:p>
             <w:pPr>
               <w:jc w:val="center"/>
-            </w:pPr>
-            <w:r>
+              <w:rPr>
+                <w:highlight w:val="yellow"/>
+              </w:rPr>
+            </w:pPr>
+            <w:r>
+              <w:rPr>
+                <w:highlight w:val="yellow"/>
+              </w:rPr>
               <w:t>Detiene el movimiento de todos los enemigos al r</w:t>
             </w:r>
           </w:p>
@@ -4643,8 +4679,14 @@
           <w:p>
             <w:pPr>
               <w:jc w:val="center"/>
-            </w:pPr>
-            <w:r>
+              <w:rPr>
+                <w:highlight w:val="yellow"/>
+              </w:rPr>
+            </w:pPr>
+            <w:r>
+              <w:rPr>
+                <w:highlight w:val="yellow"/>
+              </w:rPr>
               <w:t>M 80% del maná actual</w:t>
             </w:r>
           </w:p>
@@ -4659,6 +4701,7 @@
             <w:pPr>
               <w:jc w:val="center"/>
             </w:pPr>
+            <w:bookmarkStart w:id="0" w:name="_GoBack" w:colFirst="0" w:colLast="5"/>
             <w:r>
               <w:t>Encantador de armas</w:t>
             </w:r>
@@ -4730,6 +4773,7 @@
           </w:p>
         </w:tc>
       </w:tr>
+      <w:bookmarkEnd w:id="0"/>
       <w:tr>
         <w:tc>
           <w:tcPr>
@@ -10950,8 +10994,6 @@
       <w:r>
         <w:t xml:space="preserve"> (Nota: se agregó vampirismo y rabiar)</w:t>
       </w:r>
-      <w:bookmarkStart w:id="0" w:name="_GoBack"/>
-      <w:bookmarkEnd w:id="0"/>
     </w:p>
     <w:p>
       <w:pPr>
@@ -13920,11 +13962,11 @@
           <c:showPercent val="0"/>
           <c:showBubbleSize val="0"/>
         </c:dLbls>
-        <c:axId val="200941680"/>
-        <c:axId val="200928240"/>
+        <c:axId val="242149264"/>
+        <c:axId val="242149824"/>
       </c:radarChart>
       <c:catAx>
-        <c:axId val="200941680"/>
+        <c:axId val="242149264"/>
         <c:scaling>
           <c:orientation val="minMax"/>
         </c:scaling>
@@ -13967,7 +14009,7 @@
             <a:endParaRPr lang="es-EC"/>
           </a:p>
         </c:txPr>
-        <c:crossAx val="200928240"/>
+        <c:crossAx val="242149824"/>
         <c:crosses val="autoZero"/>
         <c:auto val="1"/>
         <c:lblAlgn val="ctr"/>
@@ -13975,7 +14017,7 @@
         <c:noMultiLvlLbl val="0"/>
       </c:catAx>
       <c:valAx>
-        <c:axId val="200928240"/>
+        <c:axId val="242149824"/>
         <c:scaling>
           <c:orientation val="minMax"/>
         </c:scaling>
@@ -14026,7 +14068,7 @@
             <a:endParaRPr lang="es-EC"/>
           </a:p>
         </c:txPr>
-        <c:crossAx val="200941680"/>
+        <c:crossAx val="242149264"/>
         <c:crosses val="autoZero"/>
         <c:crossBetween val="between"/>
       </c:valAx>

</xml_diff>